<commit_message>
Add game overview and timer ui test
- Add game overview ui test
- Add timer ui test
- Shorten code
- Update documentation
</commit_message>
<xml_diff>
--- a/Dokumentation/IPERKA_Dokumentation_v3.docx
+++ b/Dokumentation/IPERKA_Dokumentation_v3.docx
@@ -14,6 +14,7 @@
           <w:docPartUnique/>
         </w:docPartObj>
       </w:sdtPr>
+      <w:sdtEndPr/>
       <w:sdtContent>
         <w:p>
           <w:pPr>
@@ -175,7 +176,7 @@
                                       <w:sz w:val="28"/>
                                       <w:szCs w:val="28"/>
                                     </w:rPr>
-                                    <w:t>21.03.2020</w:t>
+                                    <w:t>23.03.2020</w:t>
                                   </w:r>
                                   <w:r>
                                     <w:rPr>
@@ -3499,7 +3500,7 @@
                                 <w:sz w:val="28"/>
                                 <w:szCs w:val="28"/>
                               </w:rPr>
-                              <w:t>21.03.2020</w:t>
+                              <w:t>23.03.2020</w:t>
                             </w:r>
                             <w:r>
                               <w:rPr>
@@ -3712,6 +3713,7 @@
                                     <w:dataBinding w:prefixMappings="xmlns:ns0='http://purl.org/dc/elements/1.1/' xmlns:ns1='http://schemas.openxmlformats.org/package/2006/metadata/core-properties' " w:xpath="/ns1:coreProperties[1]/ns0:creator[1]" w:storeItemID="{6C3C8BC8-F283-45AE-878A-BAB7291924A1}"/>
                                     <w:text/>
                                   </w:sdtPr>
+                                  <w:sdtEndPr/>
                                   <w:sdtContent>
                                     <w:r>
                                       <w:rPr>
@@ -3747,6 +3749,7 @@
                                     <w:dataBinding w:prefixMappings="xmlns:ns0='http://schemas.openxmlformats.org/officeDocument/2006/extended-properties' " w:xpath="/ns0:Properties[1]/ns0:Company[1]" w:storeItemID="{6668398D-A668-4E3E-A5EB-62B293D839F1}"/>
                                     <w:text/>
                                   </w:sdtPr>
+                                  <w:sdtEndPr/>
                                   <w:sdtContent>
                                     <w:r>
                                       <w:rPr>
@@ -3811,6 +3814,7 @@
                               <w:dataBinding w:prefixMappings="xmlns:ns0='http://purl.org/dc/elements/1.1/' xmlns:ns1='http://schemas.openxmlformats.org/package/2006/metadata/core-properties' " w:xpath="/ns1:coreProperties[1]/ns0:creator[1]" w:storeItemID="{6C3C8BC8-F283-45AE-878A-BAB7291924A1}"/>
                               <w:text/>
                             </w:sdtPr>
+                            <w:sdtEndPr/>
                             <w:sdtContent>
                               <w:r>
                                 <w:rPr>
@@ -3846,6 +3850,7 @@
                               <w:dataBinding w:prefixMappings="xmlns:ns0='http://schemas.openxmlformats.org/officeDocument/2006/extended-properties' " w:xpath="/ns0:Properties[1]/ns0:Company[1]" w:storeItemID="{6668398D-A668-4E3E-A5EB-62B293D839F1}"/>
                               <w:text/>
                             </w:sdtPr>
+                            <w:sdtEndPr/>
                             <w:sdtContent>
                               <w:r>
                                 <w:rPr>
@@ -3962,6 +3967,7 @@
                                     <w:dataBinding w:prefixMappings="xmlns:ns0='http://purl.org/dc/elements/1.1/' xmlns:ns1='http://schemas.openxmlformats.org/package/2006/metadata/core-properties' " w:xpath="/ns1:coreProperties[1]/ns0:title[1]" w:storeItemID="{6C3C8BC8-F283-45AE-878A-BAB7291924A1}"/>
                                     <w:text/>
                                   </w:sdtPr>
+                                  <w:sdtEndPr/>
                                   <w:sdtContent>
                                     <w:r>
                                       <w:rPr>
@@ -3997,6 +4003,7 @@
                                     <w:dataBinding w:prefixMappings="xmlns:ns0='http://purl.org/dc/elements/1.1/' xmlns:ns1='http://schemas.openxmlformats.org/package/2006/metadata/core-properties' " w:xpath="/ns1:coreProperties[1]/ns0:subject[1]" w:storeItemID="{6C3C8BC8-F283-45AE-878A-BAB7291924A1}"/>
                                     <w:text/>
                                   </w:sdtPr>
+                                  <w:sdtEndPr/>
                                   <w:sdtContent>
                                     <w:r>
                                       <w:rPr>
@@ -4057,6 +4064,7 @@
                               <w:dataBinding w:prefixMappings="xmlns:ns0='http://purl.org/dc/elements/1.1/' xmlns:ns1='http://schemas.openxmlformats.org/package/2006/metadata/core-properties' " w:xpath="/ns1:coreProperties[1]/ns0:title[1]" w:storeItemID="{6C3C8BC8-F283-45AE-878A-BAB7291924A1}"/>
                               <w:text/>
                             </w:sdtPr>
+                            <w:sdtEndPr/>
                             <w:sdtContent>
                               <w:r>
                                 <w:rPr>
@@ -4092,6 +4100,7 @@
                               <w:dataBinding w:prefixMappings="xmlns:ns0='http://purl.org/dc/elements/1.1/' xmlns:ns1='http://schemas.openxmlformats.org/package/2006/metadata/core-properties' " w:xpath="/ns1:coreProperties[1]/ns0:subject[1]" w:storeItemID="{6C3C8BC8-F283-45AE-878A-BAB7291924A1}"/>
                               <w:text/>
                             </w:sdtPr>
+                            <w:sdtEndPr/>
                             <w:sdtContent>
                               <w:r>
                                 <w:rPr>
@@ -5838,21 +5847,7 @@
                 <w:rStyle w:val="Hyperlink"/>
                 <w:noProof/>
               </w:rPr>
-              <w:t>Testfa</w:t>
-            </w:r>
-            <w:r>
-              <w:rPr>
-                <w:rStyle w:val="Hyperlink"/>
-                <w:noProof/>
-              </w:rPr>
-              <w:t>l</w:t>
-            </w:r>
-            <w:r>
-              <w:rPr>
-                <w:rStyle w:val="Hyperlink"/>
-                <w:noProof/>
-              </w:rPr>
-              <w:t>lspezifikationen</w:t>
+              <w:t>Testfallspezifikationen</w:t>
             </w:r>
             <w:r>
               <w:rPr>
@@ -6970,21 +6965,7 @@
                 <w:rStyle w:val="Hyperlink"/>
                 <w:noProof/>
               </w:rPr>
-              <w:t>Integ</w:t>
-            </w:r>
-            <w:r>
-              <w:rPr>
-                <w:rStyle w:val="Hyperlink"/>
-                <w:noProof/>
-              </w:rPr>
-              <w:t>r</w:t>
-            </w:r>
-            <w:r>
-              <w:rPr>
-                <w:rStyle w:val="Hyperlink"/>
-                <w:noProof/>
-              </w:rPr>
-              <w:t>ationstest (Selenium)</w:t>
+              <w:t>Integrationstest (Selenium)</w:t>
             </w:r>
             <w:r>
               <w:rPr>
@@ -7606,12 +7587,28 @@
     </w:p>
     <w:p>
       <w:r>
-        <w:t>Wie gewohnt muss die Applikation client-seitig sowie im back-end abgesichert werden und alle Interaktionen mit der Datenbank sollen mit Prepared Statements durchgeführt werden damit Angriffsmöglichkeiten auf diese durch den Benutzer vermindert werden.</w:t>
+        <w:t xml:space="preserve">Wie gewohnt muss die Applikation client-seitig sowie im back-end abgesichert werden und alle Interaktionen mit der Datenbank sollen mit </w:t>
+      </w:r>
+      <w:proofErr w:type="spellStart"/>
+      <w:r>
+        <w:t>Prepared</w:t>
+      </w:r>
+      <w:proofErr w:type="spellEnd"/>
+      <w:r>
+        <w:t xml:space="preserve"> Statements durchgeführt werden damit Angriffsmöglichkeiten auf diese durch den Benutzer vermindert werden.</w:t>
       </w:r>
     </w:p>
     <w:p>
       <w:r>
-        <w:t>Spezifisch muss hier das Spiel «Wer Wird Millionär?» implementiert werden. Benutzer können Fragen mit einer Auswahl von 4 Antworten beantworten. Dazu müssen Systemadministratoren mit einem Admininterface Fragen hinzufügen bzw. entfernen können, sowie Kategorien verwalten und Einträge aus der Highscoreliste löschen.</w:t>
+        <w:t xml:space="preserve">Spezifisch muss hier das Spiel «Wer Wird Millionär?» implementiert werden. Benutzer können Fragen mit einer Auswahl von 4 Antworten beantworten. Dazu müssen Systemadministratoren mit einem Admininterface Fragen hinzufügen bzw. entfernen können, sowie Kategorien verwalten und Einträge aus der </w:t>
+      </w:r>
+      <w:proofErr w:type="spellStart"/>
+      <w:r>
+        <w:t>Highscoreliste</w:t>
+      </w:r>
+      <w:proofErr w:type="spellEnd"/>
+      <w:r>
+        <w:t xml:space="preserve"> löschen.</w:t>
       </w:r>
     </w:p>
     <w:p>
@@ -7633,7 +7630,15 @@
         </w:numPr>
       </w:pPr>
       <w:r>
-        <w:t>Benutzer können ein Konto anlegen, mit welchem sie das Spiel starten. Somit gehört der Benutzername einer Person, welche mehrmals in der Highscoreliste erscheinen kann.</w:t>
+        <w:t xml:space="preserve">Benutzer können ein Konto anlegen, mit welchem sie das Spiel starten. Somit gehört der Benutzername einer Person, welche mehrmals in der </w:t>
+      </w:r>
+      <w:proofErr w:type="spellStart"/>
+      <w:r>
+        <w:t>Highscoreliste</w:t>
+      </w:r>
+      <w:proofErr w:type="spellEnd"/>
+      <w:r>
+        <w:t xml:space="preserve"> erscheinen kann.</w:t>
       </w:r>
     </w:p>
     <w:p>
@@ -7674,8 +7679,6 @@
       <w:r>
         <w:t>wird das Spiel beendet und keine Punkte zugeschrieben -&gt; Spiel ist verloren.</w:t>
       </w:r>
-      <w:bookmarkStart w:id="3" w:name="_GoBack"/>
-      <w:bookmarkEnd w:id="3"/>
     </w:p>
     <w:p>
       <w:pPr>
@@ -7708,12 +7711,12 @@
       <w:pPr>
         <w:pStyle w:val="berschrift2"/>
       </w:pPr>
-      <w:bookmarkStart w:id="4" w:name="_Toc35777960"/>
+      <w:bookmarkStart w:id="3" w:name="_Toc35777960"/>
       <w:r>
         <w:lastRenderedPageBreak/>
         <w:t>Anforderungsanalyse</w:t>
       </w:r>
-      <w:bookmarkEnd w:id="4"/>
+      <w:bookmarkEnd w:id="3"/>
     </w:p>
     <w:p>
       <w:r>
@@ -7771,11 +7774,16 @@
                 <w:bCs w:val="0"/>
               </w:rPr>
             </w:pPr>
+            <w:proofErr w:type="spellStart"/>
             <w:r>
               <w:t>Anforderungs</w:t>
             </w:r>
             <w:r>
-              <w:t>nr.</w:t>
+              <w:t>nr</w:t>
+            </w:r>
+            <w:proofErr w:type="spellEnd"/>
+            <w:r>
+              <w:t>.</w:t>
             </w:r>
           </w:p>
         </w:tc>
@@ -7924,7 +7932,15 @@
               <w:cnfStyle w:val="000000100000" w:firstRow="0" w:lastRow="0" w:firstColumn="0" w:lastColumn="0" w:oddVBand="0" w:evenVBand="0" w:oddHBand="1" w:evenHBand="0" w:firstRowFirstColumn="0" w:firstRowLastColumn="0" w:lastRowFirstColumn="0" w:lastRowLastColumn="0"/>
             </w:pPr>
             <w:r>
-              <w:t>Quizfragen und Antworten, sowie Benutzerstatistiken werden in einer Datenbank hinterlegt und vom Back-End mit Hilfe eines Database-Connectors und einem ORM Framework eingelesen und an das Front-End weitergegeben.</w:t>
+              <w:t>Quizfragen und Antworten, sowie Benutzerstatistiken werden in einer Datenbank hinterlegt und vom Back-End mit Hilfe eines Database-</w:t>
+            </w:r>
+            <w:proofErr w:type="spellStart"/>
+            <w:r>
+              <w:t>Connectors</w:t>
+            </w:r>
+            <w:proofErr w:type="spellEnd"/>
+            <w:r>
+              <w:t xml:space="preserve"> und einem ORM Framework eingelesen und an das Front-End weitergegeben.</w:t>
             </w:r>
           </w:p>
         </w:tc>
@@ -8123,9 +8139,11 @@
             <w:pPr>
               <w:cnfStyle w:val="000000000000" w:firstRow="0" w:lastRow="0" w:firstColumn="0" w:lastColumn="0" w:oddVBand="0" w:evenVBand="0" w:oddHBand="0" w:evenHBand="0" w:firstRowFirstColumn="0" w:firstRowLastColumn="0" w:lastRowFirstColumn="0" w:lastRowLastColumn="0"/>
             </w:pPr>
+            <w:proofErr w:type="spellStart"/>
             <w:r>
               <w:t>Highscoreliste</w:t>
             </w:r>
+            <w:proofErr w:type="spellEnd"/>
           </w:p>
         </w:tc>
         <w:tc>
@@ -8140,7 +8158,15 @@
               <w:t>Benutzer können die Statistiken anderer Spieler anzeigen lassen und vergleichen</w:t>
             </w:r>
             <w:r>
-              <w:t>; Der Rang in der Highscoreliste, die gewichteten Punkte, der Name des Spielers, der Zeitpunkt des Spiels, die Anzahl errungenen Punkte, die Dauer des Quiz und die gewählten Kategorien sollen alle ersichtlich sein.</w:t>
+              <w:t xml:space="preserve">; Der Rang in der </w:t>
+            </w:r>
+            <w:proofErr w:type="spellStart"/>
+            <w:r>
+              <w:t>Highscoreliste</w:t>
+            </w:r>
+            <w:proofErr w:type="spellEnd"/>
+            <w:r>
+              <w:t>, die gewichteten Punkte, der Name des Spielers, der Zeitpunkt des Spiels, die Anzahl errungenen Punkte, die Dauer des Quiz und die gewählten Kategorien sollen alle ersichtlich sein.</w:t>
             </w:r>
           </w:p>
         </w:tc>
@@ -8249,8 +8275,13 @@
             <w:pPr>
               <w:cnfStyle w:val="000000100000" w:firstRow="0" w:lastRow="0" w:firstColumn="0" w:lastColumn="0" w:oddVBand="0" w:evenVBand="0" w:oddHBand="1" w:evenHBand="0" w:firstRowFirstColumn="0" w:firstRowLastColumn="0" w:lastRowFirstColumn="0" w:lastRowLastColumn="0"/>
             </w:pPr>
-            <w:r>
-              <w:t>Highscoreliste verwalten</w:t>
+            <w:proofErr w:type="spellStart"/>
+            <w:r>
+              <w:t>Highscoreliste</w:t>
+            </w:r>
+            <w:proofErr w:type="spellEnd"/>
+            <w:r>
+              <w:t xml:space="preserve"> verwalten</w:t>
             </w:r>
           </w:p>
         </w:tc>
@@ -8266,7 +8297,21 @@
               <w:rPr>
                 <w:bCs/>
               </w:rPr>
-              <w:t>Administratoren können einzelne Einträge von der Highscoreliste löschen.</w:t>
+              <w:t xml:space="preserve">Administratoren können einzelne Einträge von der </w:t>
+            </w:r>
+            <w:proofErr w:type="spellStart"/>
+            <w:r>
+              <w:rPr>
+                <w:bCs/>
+              </w:rPr>
+              <w:t>Highscoreliste</w:t>
+            </w:r>
+            <w:proofErr w:type="spellEnd"/>
+            <w:r>
+              <w:rPr>
+                <w:bCs/>
+              </w:rPr>
+              <w:t xml:space="preserve"> löschen.</w:t>
             </w:r>
           </w:p>
         </w:tc>
@@ -8466,23 +8511,23 @@
       <w:pPr>
         <w:pStyle w:val="berschrift2"/>
       </w:pPr>
-      <w:bookmarkStart w:id="5" w:name="_Toc35777961"/>
+      <w:bookmarkStart w:id="4" w:name="_Toc35777961"/>
       <w:r>
         <w:lastRenderedPageBreak/>
         <w:t>Ideen</w:t>
       </w:r>
-      <w:bookmarkEnd w:id="5"/>
+      <w:bookmarkEnd w:id="4"/>
     </w:p>
     <w:p/>
     <w:p>
       <w:pPr>
         <w:pStyle w:val="berschrift2"/>
       </w:pPr>
-      <w:bookmarkStart w:id="6" w:name="_Toc35777962"/>
+      <w:bookmarkStart w:id="5" w:name="_Toc35777962"/>
       <w:r>
         <w:t>Technologien</w:t>
       </w:r>
-      <w:bookmarkEnd w:id="6"/>
+      <w:bookmarkEnd w:id="5"/>
     </w:p>
     <w:p>
       <w:r>
@@ -8493,23 +8538,41 @@
       <w:pPr>
         <w:pStyle w:val="berschrift3"/>
       </w:pPr>
-      <w:bookmarkStart w:id="7" w:name="_Toc35777963"/>
+      <w:bookmarkStart w:id="6" w:name="_Toc35777963"/>
       <w:r>
         <w:t>Web-Frameworks</w:t>
       </w:r>
-      <w:bookmarkEnd w:id="7"/>
+      <w:bookmarkEnd w:id="6"/>
     </w:p>
     <w:p>
       <w:pPr>
         <w:pStyle w:val="berschrift4"/>
       </w:pPr>
-      <w:r>
-        <w:t>JavaServer Faces (JSF)</w:t>
+      <w:proofErr w:type="spellStart"/>
+      <w:r>
+        <w:t>JavaServer</w:t>
+      </w:r>
+      <w:proofErr w:type="spellEnd"/>
+      <w:r>
+        <w:t xml:space="preserve"> Faces (JSF)</w:t>
       </w:r>
     </w:p>
     <w:p>
-      <w:r>
-        <w:t>JavaServer Faces ist eine Web-Technologie, welche von der Schule empfohlen wurde und es ermöglicht, ein sicheres back-end zu schreiben und die Models davon mit speziellen HTML-Dateien zu verknüpfen um dem Benutzer auf eine sichere Weise Daten anzuzeigen und dann auch Daten zurück an den Server zu senden per HTTP-GET oder -POST. Da es auf der client-Seite die gängigen Web-Technologien benutzt, ist es immer noch möglich moderne Seite damit zu erstellen, jedoch hat es die vielen Nachteile von Java bezüglich der Simplizität der Programmierung und Effizienz im Vergleich zu modernen Frameworks.</w:t>
+      <w:proofErr w:type="spellStart"/>
+      <w:r>
+        <w:t>JavaServer</w:t>
+      </w:r>
+      <w:proofErr w:type="spellEnd"/>
+      <w:r>
+        <w:t xml:space="preserve"> Faces ist eine Web-Technologie, welche von der Schule empfohlen wurde und es ermöglicht, ein sicheres </w:t>
+      </w:r>
+      <w:proofErr w:type="spellStart"/>
+      <w:r>
+        <w:t>back</w:t>
+      </w:r>
+      <w:proofErr w:type="spellEnd"/>
+      <w:r>
+        <w:t>-end zu schreiben und die Models davon mit speziellen HTML-Dateien zu verknüpfen um dem Benutzer auf eine sichere Weise Daten anzuzeigen und dann auch Daten zurück an den Server zu senden per HTTP-GET oder -POST. Da es auf der client-Seite die gängigen Web-Technologien benutzt, ist es immer noch möglich moderne Seite damit zu erstellen, jedoch hat es die vielen Nachteile von Java bezüglich der Simplizität der Programmierung und Effizienz im Vergleich zu modernen Frameworks.</w:t>
       </w:r>
     </w:p>
     <w:p>
@@ -8523,7 +8586,21 @@
         <w:rPr>
           <w:lang w:val="en-US"/>
         </w:rPr>
-        <w:t>React mit Node.js ba</w:t>
+        <w:t xml:space="preserve">React </w:t>
+      </w:r>
+      <w:proofErr w:type="spellStart"/>
+      <w:r>
+        <w:rPr>
+          <w:lang w:val="en-US"/>
+        </w:rPr>
+        <w:t>mit</w:t>
+      </w:r>
+      <w:proofErr w:type="spellEnd"/>
+      <w:r>
+        <w:rPr>
+          <w:lang w:val="en-US"/>
+        </w:rPr>
+        <w:t xml:space="preserve"> Node.js ba</w:t>
       </w:r>
       <w:r>
         <w:rPr>
@@ -8533,8 +8610,13 @@
       </w:r>
     </w:p>
     <w:p>
-      <w:r>
-        <w:t xml:space="preserve">React ist ein </w:t>
+      <w:proofErr w:type="spellStart"/>
+      <w:r>
+        <w:t>React</w:t>
+      </w:r>
+      <w:proofErr w:type="spellEnd"/>
+      <w:r>
+        <w:t xml:space="preserve"> ist ein </w:t>
       </w:r>
       <w:r>
         <w:t xml:space="preserve">sehr populäres </w:t>
@@ -8543,15 +8625,119 @@
         <w:t>Web</w:t>
       </w:r>
       <w:r>
-        <w:t xml:space="preserve"> front-end Framework mit welchem man in JavaScript bzw. Typescript </w:t>
-      </w:r>
-      <w:r>
-        <w:t>das GUI der Applikation erstellen kann und da es sich auf sogenannte «Components» verlässt gibt es online sehr viele Bibliotheken, mit welchen man innert kürzester Zeit ein modernes und performantes GUI erstellen kann. Dazu sind React Pages single-page, das heisst es wird auf dem Webserver nie eine neue Seite angefragt, was zu besserer Performance, besonders auf mobilen Geräten führen kann. Ein Nachteil davon ist jedoch die starke Abhängigkeit von JavaScript, was dazu führt, dass ältere Geräte React Pages oft nicht laden können und somit eine Benutzergruppe ausgeschlossen wird.</w:t>
+        <w:t xml:space="preserve"> </w:t>
+      </w:r>
+      <w:proofErr w:type="spellStart"/>
+      <w:r>
+        <w:t>front</w:t>
+      </w:r>
+      <w:proofErr w:type="spellEnd"/>
+      <w:r>
+        <w:t xml:space="preserve">-end Framework mit welchem man in JavaScript bzw. </w:t>
+      </w:r>
+      <w:proofErr w:type="spellStart"/>
+      <w:r>
+        <w:t>Typescript</w:t>
+      </w:r>
+      <w:proofErr w:type="spellEnd"/>
+      <w:r>
+        <w:t xml:space="preserve"> </w:t>
+      </w:r>
+      <w:r>
+        <w:t xml:space="preserve">das GUI der Applikation erstellen kann und da es sich auf sogenannte «Components» verlässt gibt es online sehr viele Bibliotheken, mit welchen man innert kürzester Zeit ein modernes und performantes GUI erstellen kann. Dazu sind </w:t>
+      </w:r>
+      <w:proofErr w:type="spellStart"/>
+      <w:r>
+        <w:t>React</w:t>
+      </w:r>
+      <w:proofErr w:type="spellEnd"/>
+      <w:r>
+        <w:t xml:space="preserve"> Pages single-page, das heisst es wird auf dem Webserver nie eine neue Seite angefragt, was zu besserer Performance, besonders auf mobilen Geräten führen kann. Ein Nachteil davon ist jedoch die starke Abhängigkeit von JavaScript, was dazu führt, dass ältere Geräte </w:t>
+      </w:r>
+      <w:proofErr w:type="spellStart"/>
+      <w:r>
+        <w:t>React</w:t>
+      </w:r>
+      <w:proofErr w:type="spellEnd"/>
+      <w:r>
+        <w:t xml:space="preserve"> Pages oft nicht laden können und somit eine Benutzergruppe ausgeschlossen wird.</w:t>
       </w:r>
     </w:p>
     <w:p>
       <w:r>
-        <w:t>Da React nur das front-end löst, braucht es ein sicheres back-end welches mit der Datenbank verknüpft ist und dafür sind Programmiersprachen und Frameworks wie Python und Flask, oder in diesem Fall, Node.js sehr bekannt. Node.js ist eine Möglichkeit mit JavaScript back-end APIs zu schreiben. Es wird auf demselben Server wie die React-Applikation zur Verfügung gestellt mit welchem das front-end hin und her kommuniziert und hier werden erneut Eingaben überprüft und Daten eingelesen bzw. ausgegeben welches React dann dem Benutzer anzeigt.</w:t>
+        <w:t xml:space="preserve">Da </w:t>
+      </w:r>
+      <w:proofErr w:type="spellStart"/>
+      <w:r>
+        <w:t>React</w:t>
+      </w:r>
+      <w:proofErr w:type="spellEnd"/>
+      <w:r>
+        <w:t xml:space="preserve"> nur das </w:t>
+      </w:r>
+      <w:proofErr w:type="spellStart"/>
+      <w:r>
+        <w:t>front</w:t>
+      </w:r>
+      <w:proofErr w:type="spellEnd"/>
+      <w:r>
+        <w:t xml:space="preserve">-end löst, braucht es ein sicheres </w:t>
+      </w:r>
+      <w:proofErr w:type="spellStart"/>
+      <w:r>
+        <w:t>back</w:t>
+      </w:r>
+      <w:proofErr w:type="spellEnd"/>
+      <w:r>
+        <w:t>-</w:t>
+      </w:r>
+      <w:proofErr w:type="gramStart"/>
+      <w:r>
+        <w:t>end</w:t>
+      </w:r>
+      <w:proofErr w:type="gramEnd"/>
+      <w:r>
+        <w:t xml:space="preserve"> welches mit der Datenbank verknüpft ist und dafür sind Programmiersprachen und Frameworks wie Python und </w:t>
+      </w:r>
+      <w:proofErr w:type="spellStart"/>
+      <w:r>
+        <w:t>Flask</w:t>
+      </w:r>
+      <w:proofErr w:type="spellEnd"/>
+      <w:r>
+        <w:t xml:space="preserve">, oder in diesem Fall, Node.js sehr bekannt. Node.js ist eine Möglichkeit mit JavaScript </w:t>
+      </w:r>
+      <w:proofErr w:type="spellStart"/>
+      <w:r>
+        <w:t>back</w:t>
+      </w:r>
+      <w:proofErr w:type="spellEnd"/>
+      <w:r>
+        <w:t xml:space="preserve">-end APIs zu schreiben. Es wird auf demselben Server wie die </w:t>
+      </w:r>
+      <w:proofErr w:type="spellStart"/>
+      <w:r>
+        <w:t>React</w:t>
+      </w:r>
+      <w:proofErr w:type="spellEnd"/>
+      <w:r>
+        <w:t xml:space="preserve">-Applikation zur Verfügung gestellt mit welchem das </w:t>
+      </w:r>
+      <w:proofErr w:type="spellStart"/>
+      <w:r>
+        <w:t>front</w:t>
+      </w:r>
+      <w:proofErr w:type="spellEnd"/>
+      <w:r>
+        <w:t xml:space="preserve">-end hin und her kommuniziert und hier werden erneut Eingaben überprüft und Daten eingelesen bzw. ausgegeben welches </w:t>
+      </w:r>
+      <w:proofErr w:type="spellStart"/>
+      <w:r>
+        <w:t>React</w:t>
+      </w:r>
+      <w:proofErr w:type="spellEnd"/>
+      <w:r>
+        <w:t xml:space="preserve"> dann dem Benutzer anzeigt.</w:t>
       </w:r>
     </w:p>
     <w:p>
@@ -8565,7 +8751,21 @@
         <w:rPr>
           <w:lang w:val="en-US"/>
         </w:rPr>
-        <w:t>ASP.NET Core MVC mit React</w:t>
+        <w:t xml:space="preserve">ASP.NET Core MVC </w:t>
+      </w:r>
+      <w:proofErr w:type="spellStart"/>
+      <w:r>
+        <w:rPr>
+          <w:lang w:val="en-US"/>
+        </w:rPr>
+        <w:t>mit</w:t>
+      </w:r>
+      <w:proofErr w:type="spellEnd"/>
+      <w:r>
+        <w:rPr>
+          <w:lang w:val="en-US"/>
+        </w:rPr>
+        <w:t xml:space="preserve"> React</w:t>
       </w:r>
     </w:p>
     <w:p>
@@ -8573,7 +8773,47 @@
         <w:t>Eine Alternative zu einem N</w:t>
       </w:r>
       <w:r>
-        <w:t>ode.js Server wie bereits in 1.4.1.2 geschildert ist ein ASP.NET Core MVC Server. Das Prinzip bleibt dasselbe wie bei der Kombination von React und Node.js; das front-end ist strikt vom back-end getrennt indem die Kommunikation über eine sichere API läuft, jedoch wird das back-end anstatt mit JavaScript mit C# implementiert und somit die Performance sowie Sicherheit verbessert. Dazu ist es deutlich angenehmer solche komplexe back-ends mit einer kompilierten Sprache zu schreiben im Vergleich zu interpretierten da Fehler bei diesen nicht bei Kompilation gefangen werden können.</w:t>
+        <w:t xml:space="preserve">ode.js Server wie bereits in 1.4.1.2 geschildert ist ein ASP.NET Core MVC Server. Das Prinzip bleibt dasselbe wie bei der Kombination von </w:t>
+      </w:r>
+      <w:proofErr w:type="spellStart"/>
+      <w:r>
+        <w:t>React</w:t>
+      </w:r>
+      <w:proofErr w:type="spellEnd"/>
+      <w:r>
+        <w:t xml:space="preserve"> und Node.js; das </w:t>
+      </w:r>
+      <w:proofErr w:type="spellStart"/>
+      <w:r>
+        <w:t>front</w:t>
+      </w:r>
+      <w:proofErr w:type="spellEnd"/>
+      <w:r>
+        <w:t xml:space="preserve">-end ist strikt vom </w:t>
+      </w:r>
+      <w:proofErr w:type="spellStart"/>
+      <w:r>
+        <w:t>back</w:t>
+      </w:r>
+      <w:proofErr w:type="spellEnd"/>
+      <w:r>
+        <w:t xml:space="preserve">-end getrennt indem die Kommunikation über eine sichere API läuft, jedoch wird das </w:t>
+      </w:r>
+      <w:proofErr w:type="spellStart"/>
+      <w:r>
+        <w:t>back</w:t>
+      </w:r>
+      <w:proofErr w:type="spellEnd"/>
+      <w:r>
+        <w:t>-end anstatt mit JavaScript mit C# implementiert und somit die Performance sowie Sicherheit verbessert. Dazu ist es deutlich angenehmer solche komplexe back-</w:t>
+      </w:r>
+      <w:proofErr w:type="spellStart"/>
+      <w:r>
+        <w:t>ends</w:t>
+      </w:r>
+      <w:proofErr w:type="spellEnd"/>
+      <w:r>
+        <w:t xml:space="preserve"> mit einer kompilierten Sprache zu schreiben im Vergleich zu interpretierten da Fehler bei diesen nicht bei Kompilation gefangen werden können.</w:t>
       </w:r>
     </w:p>
     <w:p>
@@ -8588,20 +8828,31 @@
       <w:pPr>
         <w:pStyle w:val="berschrift1"/>
       </w:pPr>
-      <w:bookmarkStart w:id="8" w:name="_Toc35777964"/>
+      <w:bookmarkStart w:id="7" w:name="_Toc35777964"/>
       <w:r>
         <w:lastRenderedPageBreak/>
         <w:t>Planen</w:t>
       </w:r>
-      <w:bookmarkEnd w:id="8"/>
+      <w:bookmarkEnd w:id="7"/>
     </w:p>
     <w:p>
       <w:pPr>
         <w:pStyle w:val="berschrift2"/>
       </w:pPr>
-      <w:bookmarkStart w:id="9" w:name="_Toc35777965"/>
+      <w:bookmarkStart w:id="8" w:name="_Toc35777965"/>
       <w:r>
         <w:t>Systemgrenze</w:t>
+      </w:r>
+      <w:bookmarkEnd w:id="8"/>
+    </w:p>
+    <w:p/>
+    <w:p>
+      <w:pPr>
+        <w:pStyle w:val="berschrift2"/>
+      </w:pPr>
+      <w:bookmarkStart w:id="9" w:name="_Toc35777966"/>
+      <w:r>
+        <w:t>Use-Case</w:t>
       </w:r>
       <w:bookmarkEnd w:id="9"/>
     </w:p>
@@ -8610,22 +8861,11 @@
       <w:pPr>
         <w:pStyle w:val="berschrift2"/>
       </w:pPr>
-      <w:bookmarkStart w:id="10" w:name="_Toc35777966"/>
-      <w:r>
-        <w:t>Use-Case</w:t>
+      <w:bookmarkStart w:id="10" w:name="_Toc35777967"/>
+      <w:r>
+        <w:t>Klassendiagramm</w:t>
       </w:r>
       <w:bookmarkEnd w:id="10"/>
-    </w:p>
-    <w:p/>
-    <w:p>
-      <w:pPr>
-        <w:pStyle w:val="berschrift2"/>
-      </w:pPr>
-      <w:bookmarkStart w:id="11" w:name="_Toc35777967"/>
-      <w:r>
-        <w:t>Klassendiagramm</w:t>
-      </w:r>
-      <w:bookmarkEnd w:id="11"/>
     </w:p>
     <w:p/>
     <w:p>
@@ -8640,34 +8880,50 @@
       <w:pPr>
         <w:pStyle w:val="berschrift2"/>
       </w:pPr>
-      <w:bookmarkStart w:id="12" w:name="_Toc35777968"/>
+      <w:bookmarkStart w:id="11" w:name="_Toc35777968"/>
       <w:r>
         <w:lastRenderedPageBreak/>
         <w:t>Mock-Up (GUI)</w:t>
       </w:r>
-      <w:bookmarkEnd w:id="12"/>
+      <w:bookmarkEnd w:id="11"/>
     </w:p>
     <w:p>
       <w:pPr>
         <w:pStyle w:val="berschrift3"/>
       </w:pPr>
-      <w:bookmarkStart w:id="13" w:name="_Toc35777969"/>
+      <w:bookmarkStart w:id="12" w:name="_Toc35777969"/>
       <w:r>
         <w:t>Quiz-Seite</w:t>
       </w:r>
-      <w:bookmarkEnd w:id="13"/>
+      <w:bookmarkEnd w:id="12"/>
     </w:p>
     <w:p>
       <w:r>
         <w:t xml:space="preserve">Die Quiz-Seite soll möglichst simpel und intuitiv für die Benutzer aufgebaut sein. Da es neben dem </w:t>
       </w:r>
       <w:r>
-        <w:t>Hauptspiel nur ein Auswahlfenster für die Kategorienwahl sowie die Highscoreliste gibt, braucht es kein Menü und das Design des Quiz sollte so stark wie möglich an das Spiel angelehnt sein.</w:t>
+        <w:t xml:space="preserve">Hauptspiel nur ein Auswahlfenster für die Kategorienwahl sowie die </w:t>
+      </w:r>
+      <w:proofErr w:type="spellStart"/>
+      <w:r>
+        <w:t>Highscoreliste</w:t>
+      </w:r>
+      <w:proofErr w:type="spellEnd"/>
+      <w:r>
+        <w:t xml:space="preserve"> gibt, braucht es kein Menü und das Design des Quiz sollte so stark wie möglich an das Spiel angelehnt sein.</w:t>
       </w:r>
     </w:p>
     <w:p>
       <w:r>
-        <w:t>Bei der Kategorienauswahl für das Spiel werden mithilfe von Dropdowns die verschiedenen Kategorien angezeigt und wenn man weitere Kategorien hinzufügen möchte, kann das Pluszeichen angeklickt werden. Der Spieler muss nur noch den eigenen Namen eingeben und ab dann beginnt der Timer welche die vergangene Zeit misst und somit auch das Spiel. Fragen werden hintereinander angezeigt und falls der Spieler noch ein Joker zur Verfügung hat, kann mit einem Button dieser angewandt werden.</w:t>
+        <w:t xml:space="preserve">Bei der Kategorienauswahl für das Spiel werden mithilfe von Dropdowns die verschiedenen Kategorien angezeigt und wenn man weitere Kategorien hinzufügen möchte, kann das Pluszeichen angeklickt werden. Der Spieler muss nur noch den eigenen Namen eingeben und ab dann beginnt der </w:t>
+      </w:r>
+      <w:proofErr w:type="spellStart"/>
+      <w:r>
+        <w:t>Timer</w:t>
+      </w:r>
+      <w:proofErr w:type="spellEnd"/>
+      <w:r>
+        <w:t xml:space="preserve"> welche die vergangene Zeit misst und somit auch das Spiel. Fragen werden hintereinander angezeigt und falls der Spieler noch ein Joker zur Verfügung hat, kann mit einem Button dieser angewandt werden.</w:t>
       </w:r>
     </w:p>
     <w:p>
@@ -8675,7 +8931,15 @@
         <w:t xml:space="preserve">Am Ende des Spiels wird die Punktzahl angezeigt </w:t>
       </w:r>
       <w:r>
-        <w:t>sowie die vergangene Zeit, ein Neustart wird auch zur Verfügung gestellt, welcher zurück zur Startseite führt und die Kategorienauswahl anzeigt. Die Highscoreliste zeigt alle Spieler in der Abfolge von den Besten Spielern zu den Schlechtesten, falls es zu viele Spieler für eine Seite hat, kann man die «Seite» wechseln und die nächsten Spieler anschauen.</w:t>
+        <w:t xml:space="preserve">sowie die vergangene Zeit, ein Neustart wird auch zur Verfügung gestellt, welcher zurück zur Startseite führt und die Kategorienauswahl anzeigt. Die </w:t>
+      </w:r>
+      <w:proofErr w:type="spellStart"/>
+      <w:r>
+        <w:t>Highscoreliste</w:t>
+      </w:r>
+      <w:proofErr w:type="spellEnd"/>
+      <w:r>
+        <w:t xml:space="preserve"> zeigt alle Spieler in der Abfolge von den Besten Spielern zu den Schlechtesten, falls es zu viele Spieler für eine Seite hat, kann man die «Seite» wechseln und die nächsten Spieler anschauen.</w:t>
       </w:r>
     </w:p>
     <w:tbl>
@@ -8975,11 +9239,11 @@
       <w:pPr>
         <w:pStyle w:val="berschrift3"/>
       </w:pPr>
-      <w:bookmarkStart w:id="14" w:name="_Toc35777970"/>
+      <w:bookmarkStart w:id="13" w:name="_Toc35777970"/>
       <w:r>
         <w:t>Admininterface</w:t>
       </w:r>
-      <w:bookmarkEnd w:id="14"/>
+      <w:bookmarkEnd w:id="13"/>
     </w:p>
     <w:p>
       <w:r>
@@ -8989,13 +9253,29 @@
         <w:t>,</w:t>
       </w:r>
       <w:r>
-        <w:t xml:space="preserve"> das Quiz zu bearbeiten oder Einträge aus der Highscoreliste zu löschen. Damit nicht zu viele Fragen auf einmal bei der Verwaltung des Quiz angezeigt werden, werden die Fragen unter ihrer Kategorie angezeigt und mit einem Dropdown kann zwischen Kategorien gewechselt werden. Sind mehr als eine vordefinierte Anzahl Fragen definiert</w:t>
+        <w:t xml:space="preserve"> das Quiz zu bearbeiten oder Einträge aus der </w:t>
+      </w:r>
+      <w:proofErr w:type="spellStart"/>
+      <w:r>
+        <w:t>Highscoreliste</w:t>
+      </w:r>
+      <w:proofErr w:type="spellEnd"/>
+      <w:r>
+        <w:t xml:space="preserve"> zu löschen. Damit nicht zu viele Fragen auf einmal bei der Verwaltung des Quiz angezeigt werden, werden die Fragen unter ihrer Kategorie angezeigt und mit einem Dropdown kann zwischen Kategorien gewechselt werden. Sind mehr als eine vordefinierte Anzahl Fragen definiert</w:t>
       </w:r>
       <w:r>
         <w:t>,</w:t>
       </w:r>
       <w:r>
-        <w:t xml:space="preserve"> kann man die Seite wechseln («Pagination») damit einzelne Seiten nicht zu viele Elemente auf einmal beinhalten.</w:t>
+        <w:t xml:space="preserve"> kann man die Seite wechseln («</w:t>
+      </w:r>
+      <w:proofErr w:type="spellStart"/>
+      <w:r>
+        <w:t>Pagination</w:t>
+      </w:r>
+      <w:proofErr w:type="spellEnd"/>
+      <w:r>
+        <w:t>») damit einzelne Seiten nicht zu viele Elemente auf einmal beinhalten.</w:t>
       </w:r>
     </w:p>
     <w:p>
@@ -9412,22 +9692,22 @@
       <w:pPr>
         <w:pStyle w:val="berschrift2"/>
       </w:pPr>
-      <w:bookmarkStart w:id="15" w:name="_Toc35777971"/>
+      <w:bookmarkStart w:id="14" w:name="_Toc35777971"/>
       <w:r>
         <w:lastRenderedPageBreak/>
         <w:t>Storyboard</w:t>
       </w:r>
-      <w:bookmarkEnd w:id="15"/>
+      <w:bookmarkEnd w:id="14"/>
     </w:p>
     <w:p>
       <w:pPr>
         <w:pStyle w:val="berschrift3"/>
       </w:pPr>
-      <w:bookmarkStart w:id="16" w:name="_Toc35777972"/>
+      <w:bookmarkStart w:id="15" w:name="_Toc35777972"/>
       <w:r>
         <w:t>Quiz-Seite</w:t>
       </w:r>
-      <w:bookmarkEnd w:id="16"/>
+      <w:bookmarkEnd w:id="15"/>
     </w:p>
     <w:p>
       <w:r>
@@ -9488,11 +9768,11 @@
       <w:pPr>
         <w:pStyle w:val="berschrift3"/>
       </w:pPr>
-      <w:bookmarkStart w:id="17" w:name="_Toc35777973"/>
+      <w:bookmarkStart w:id="16" w:name="_Toc35777973"/>
       <w:r>
         <w:t>Admininterface</w:t>
       </w:r>
-      <w:bookmarkEnd w:id="17"/>
+      <w:bookmarkEnd w:id="16"/>
     </w:p>
     <w:p>
       <w:r>
@@ -9553,12 +9833,12 @@
       <w:pPr>
         <w:pStyle w:val="berschrift2"/>
       </w:pPr>
-      <w:bookmarkStart w:id="18" w:name="_Toc35777974"/>
+      <w:bookmarkStart w:id="17" w:name="_Toc35777974"/>
       <w:r>
         <w:lastRenderedPageBreak/>
         <w:t>Konzeptionelles Datenmodell (Datenbank)</w:t>
       </w:r>
-      <w:bookmarkEnd w:id="18"/>
+      <w:bookmarkEnd w:id="17"/>
     </w:p>
     <w:p>
       <w:r>
@@ -9611,12 +9891,12 @@
       <w:pPr>
         <w:pStyle w:val="berschrift2"/>
       </w:pPr>
-      <w:bookmarkStart w:id="19" w:name="_Toc35777975"/>
+      <w:bookmarkStart w:id="18" w:name="_Toc35777975"/>
       <w:r>
         <w:lastRenderedPageBreak/>
         <w:t>Logisches Datenmodell (Datenbank)</w:t>
       </w:r>
-      <w:bookmarkEnd w:id="19"/>
+      <w:bookmarkEnd w:id="18"/>
     </w:p>
     <w:p>
       <w:r>
@@ -9670,7 +9950,28 @@
         <w:rPr>
           <w:lang w:val="en-US"/>
         </w:rPr>
-        <w:t>// fix Answers.Question -&gt; Answers.A</w:t>
+        <w:t xml:space="preserve">// fix </w:t>
+      </w:r>
+      <w:proofErr w:type="spellStart"/>
+      <w:r>
+        <w:rPr>
+          <w:lang w:val="en-US"/>
+        </w:rPr>
+        <w:t>Answers.Question</w:t>
+      </w:r>
+      <w:proofErr w:type="spellEnd"/>
+      <w:r>
+        <w:rPr>
+          <w:lang w:val="en-US"/>
+        </w:rPr>
+        <w:t xml:space="preserve"> -&gt; </w:t>
+      </w:r>
+      <w:proofErr w:type="spellStart"/>
+      <w:r>
+        <w:rPr>
+          <w:lang w:val="en-US"/>
+        </w:rPr>
+        <w:t>Answers.A</w:t>
       </w:r>
       <w:r>
         <w:rPr>
@@ -9678,12 +9979,35 @@
         </w:rPr>
         <w:t>nswer</w:t>
       </w:r>
+      <w:proofErr w:type="spellEnd"/>
       <w:r>
         <w:rPr>
           <w:lang w:val="en-US"/>
         </w:rPr>
-        <w:t>, UserID -&gt; UserId</w:t>
-      </w:r>
+        <w:t xml:space="preserve">, </w:t>
+      </w:r>
+      <w:proofErr w:type="spellStart"/>
+      <w:r>
+        <w:rPr>
+          <w:lang w:val="en-US"/>
+        </w:rPr>
+        <w:t>UserID</w:t>
+      </w:r>
+      <w:proofErr w:type="spellEnd"/>
+      <w:r>
+        <w:rPr>
+          <w:lang w:val="en-US"/>
+        </w:rPr>
+        <w:t xml:space="preserve"> -&gt; </w:t>
+      </w:r>
+      <w:proofErr w:type="spellStart"/>
+      <w:r>
+        <w:rPr>
+          <w:lang w:val="en-US"/>
+        </w:rPr>
+        <w:t>UserId</w:t>
+      </w:r>
+      <w:proofErr w:type="spellEnd"/>
     </w:p>
     <w:p>
       <w:pPr>
@@ -9711,12 +10035,12 @@
       <w:pPr>
         <w:pStyle w:val="berschrift2"/>
       </w:pPr>
-      <w:bookmarkStart w:id="20" w:name="_Toc35777976"/>
+      <w:bookmarkStart w:id="19" w:name="_Toc35777976"/>
       <w:r>
         <w:lastRenderedPageBreak/>
         <w:t>Testfallspezifikationen</w:t>
       </w:r>
-      <w:bookmarkEnd w:id="20"/>
+      <w:bookmarkEnd w:id="19"/>
     </w:p>
     <w:p>
       <w:pPr>
@@ -9803,11 +10127,16 @@
             <w:pPr>
               <w:jc w:val="left"/>
             </w:pPr>
+            <w:proofErr w:type="spellStart"/>
             <w:r>
               <w:t>Testfall</w:t>
             </w:r>
             <w:r>
-              <w:t>nr.</w:t>
+              <w:t>nr</w:t>
+            </w:r>
+            <w:proofErr w:type="spellEnd"/>
+            <w:r>
+              <w:t>.</w:t>
             </w:r>
           </w:p>
         </w:tc>
@@ -9930,8 +10259,13 @@
               <w:jc w:val="left"/>
               <w:cnfStyle w:val="000000100000" w:firstRow="0" w:lastRow="0" w:firstColumn="0" w:lastColumn="0" w:oddVBand="0" w:evenVBand="0" w:oddHBand="1" w:evenHBand="0" w:firstRowFirstColumn="0" w:firstRowLastColumn="0" w:lastRowFirstColumn="0" w:lastRowLastColumn="0"/>
             </w:pPr>
-            <w:r>
-              <w:t>MariaDB Server läuft</w:t>
+            <w:proofErr w:type="spellStart"/>
+            <w:r>
+              <w:t>MariaDB</w:t>
+            </w:r>
+            <w:proofErr w:type="spellEnd"/>
+            <w:r>
+              <w:t xml:space="preserve"> Server läuft</w:t>
             </w:r>
           </w:p>
         </w:tc>
@@ -9951,7 +10285,15 @@
               <w:cnfStyle w:val="000000100000" w:firstRow="0" w:lastRow="0" w:firstColumn="0" w:lastColumn="0" w:oddVBand="0" w:evenVBand="0" w:oddHBand="1" w:evenHBand="0" w:firstRowFirstColumn="0" w:firstRowLastColumn="0" w:lastRowFirstColumn="0" w:lastRowLastColumn="0"/>
             </w:pPr>
             <w:r>
-              <w:t>«TestUser»</w:t>
+              <w:t>«</w:t>
+            </w:r>
+            <w:proofErr w:type="spellStart"/>
+            <w:r>
+              <w:t>TestUser</w:t>
+            </w:r>
+            <w:proofErr w:type="spellEnd"/>
+            <w:r>
+              <w:t>»</w:t>
             </w:r>
             <w:r>
               <w:t xml:space="preserve"> als Benutzername eingeben</w:t>
@@ -10063,8 +10405,13 @@
               <w:jc w:val="left"/>
               <w:cnfStyle w:val="000000000000" w:firstRow="0" w:lastRow="0" w:firstColumn="0" w:lastColumn="0" w:oddVBand="0" w:evenVBand="0" w:oddHBand="0" w:evenHBand="0" w:firstRowFirstColumn="0" w:firstRowLastColumn="0" w:lastRowFirstColumn="0" w:lastRowLastColumn="0"/>
             </w:pPr>
-            <w:r>
-              <w:t>MariaDB Server läuft</w:t>
+            <w:proofErr w:type="spellStart"/>
+            <w:r>
+              <w:t>MariaDB</w:t>
+            </w:r>
+            <w:proofErr w:type="spellEnd"/>
+            <w:r>
+              <w:t xml:space="preserve"> Server läuft</w:t>
             </w:r>
           </w:p>
         </w:tc>
@@ -10199,8 +10546,13 @@
               <w:jc w:val="left"/>
               <w:cnfStyle w:val="000000100000" w:firstRow="0" w:lastRow="0" w:firstColumn="0" w:lastColumn="0" w:oddVBand="0" w:evenVBand="0" w:oddHBand="1" w:evenHBand="0" w:firstRowFirstColumn="0" w:firstRowLastColumn="0" w:lastRowFirstColumn="0" w:lastRowLastColumn="0"/>
             </w:pPr>
-            <w:r>
-              <w:t>MariaDB Server läuft</w:t>
+            <w:proofErr w:type="spellStart"/>
+            <w:r>
+              <w:t>MariaDB</w:t>
+            </w:r>
+            <w:proofErr w:type="spellEnd"/>
+            <w:r>
+              <w:t xml:space="preserve"> Server läuft</w:t>
             </w:r>
           </w:p>
         </w:tc>
@@ -10325,8 +10677,13 @@
               <w:jc w:val="left"/>
               <w:cnfStyle w:val="000000000000" w:firstRow="0" w:lastRow="0" w:firstColumn="0" w:lastColumn="0" w:oddVBand="0" w:evenVBand="0" w:oddHBand="0" w:evenHBand="0" w:firstRowFirstColumn="0" w:firstRowLastColumn="0" w:lastRowFirstColumn="0" w:lastRowLastColumn="0"/>
             </w:pPr>
-            <w:r>
-              <w:t>MariaDB Server läuft</w:t>
+            <w:proofErr w:type="spellStart"/>
+            <w:r>
+              <w:t>MariaDB</w:t>
+            </w:r>
+            <w:proofErr w:type="spellEnd"/>
+            <w:r>
+              <w:t xml:space="preserve"> Server läuft</w:t>
             </w:r>
           </w:p>
         </w:tc>
@@ -10447,8 +10804,13 @@
               <w:jc w:val="left"/>
               <w:cnfStyle w:val="000000100000" w:firstRow="0" w:lastRow="0" w:firstColumn="0" w:lastColumn="0" w:oddVBand="0" w:evenVBand="0" w:oddHBand="1" w:evenHBand="0" w:firstRowFirstColumn="0" w:firstRowLastColumn="0" w:lastRowFirstColumn="0" w:lastRowLastColumn="0"/>
             </w:pPr>
-            <w:r>
-              <w:t>MariaDB Server läuft</w:t>
+            <w:proofErr w:type="spellStart"/>
+            <w:r>
+              <w:t>MariaDB</w:t>
+            </w:r>
+            <w:proofErr w:type="spellEnd"/>
+            <w:r>
+              <w:t xml:space="preserve"> Server läuft</w:t>
             </w:r>
           </w:p>
         </w:tc>
@@ -10467,7 +10829,15 @@
               <w:cnfStyle w:val="000000100000" w:firstRow="0" w:lastRow="0" w:firstColumn="0" w:lastColumn="0" w:oddVBand="0" w:evenVBand="0" w:oddHBand="1" w:evenHBand="0" w:firstRowFirstColumn="0" w:firstRowLastColumn="0" w:lastRowFirstColumn="0" w:lastRowLastColumn="0"/>
             </w:pPr>
             <w:r>
-              <w:t>«TestAdmin» als Benutzername eingeben</w:t>
+              <w:t>«</w:t>
+            </w:r>
+            <w:proofErr w:type="spellStart"/>
+            <w:r>
+              <w:t>TestAdmin</w:t>
+            </w:r>
+            <w:proofErr w:type="spellEnd"/>
+            <w:r>
+              <w:t>» als Benutzername eingeben</w:t>
             </w:r>
           </w:p>
           <w:p>
@@ -10574,8 +10944,13 @@
               <w:jc w:val="left"/>
               <w:cnfStyle w:val="000000000000" w:firstRow="0" w:lastRow="0" w:firstColumn="0" w:lastColumn="0" w:oddVBand="0" w:evenVBand="0" w:oddHBand="0" w:evenHBand="0" w:firstRowFirstColumn="0" w:firstRowLastColumn="0" w:lastRowFirstColumn="0" w:lastRowLastColumn="0"/>
             </w:pPr>
-            <w:r>
-              <w:t>MariaDB Server läuft</w:t>
+            <w:proofErr w:type="spellStart"/>
+            <w:r>
+              <w:t>MariaDB</w:t>
+            </w:r>
+            <w:proofErr w:type="spellEnd"/>
+            <w:r>
+              <w:t xml:space="preserve"> Server läuft</w:t>
             </w:r>
           </w:p>
         </w:tc>
@@ -10666,7 +11041,23 @@
             </w:pPr>
             <w:r>
               <w:lastRenderedPageBreak/>
-              <w:t>Der Button, auf welchem «Add» steht, wechselt kurz auf «Saving changes…» und dann auf «Save». Beim Neuladen des Admininterface wird die Frage wie erwartet persistiert.</w:t>
+              <w:t>Der Button, auf welchem «Add» steht, wechselt kurz auf «</w:t>
+            </w:r>
+            <w:proofErr w:type="spellStart"/>
+            <w:r>
+              <w:t>Saving</w:t>
+            </w:r>
+            <w:proofErr w:type="spellEnd"/>
+            <w:r>
+              <w:t xml:space="preserve"> changes…» und dann auf «Save». Beim </w:t>
+            </w:r>
+            <w:proofErr w:type="spellStart"/>
+            <w:r>
+              <w:t>Neuladen</w:t>
+            </w:r>
+            <w:proofErr w:type="spellEnd"/>
+            <w:r>
+              <w:t xml:space="preserve"> des Admininterface wird die Frage wie erwartet persistiert.</w:t>
             </w:r>
           </w:p>
         </w:tc>
@@ -10731,8 +11122,13 @@
               <w:jc w:val="left"/>
               <w:cnfStyle w:val="000000100000" w:firstRow="0" w:lastRow="0" w:firstColumn="0" w:lastColumn="0" w:oddVBand="0" w:evenVBand="0" w:oddHBand="1" w:evenHBand="0" w:firstRowFirstColumn="0" w:firstRowLastColumn="0" w:lastRowFirstColumn="0" w:lastRowLastColumn="0"/>
             </w:pPr>
-            <w:r>
-              <w:t>MariaDB Server läuft</w:t>
+            <w:proofErr w:type="spellStart"/>
+            <w:r>
+              <w:t>MariaDB</w:t>
+            </w:r>
+            <w:proofErr w:type="spellEnd"/>
+            <w:r>
+              <w:t xml:space="preserve"> Server läuft</w:t>
             </w:r>
           </w:p>
         </w:tc>
@@ -10807,7 +11203,15 @@
               <w:cnfStyle w:val="000000100000" w:firstRow="0" w:lastRow="0" w:firstColumn="0" w:lastColumn="0" w:oddVBand="0" w:evenVBand="0" w:oddHBand="1" w:evenHBand="0" w:firstRowFirstColumn="0" w:firstRowLastColumn="0" w:lastRowFirstColumn="0" w:lastRowLastColumn="0"/>
             </w:pPr>
             <w:r>
-              <w:t>Die Frage wird gespeichert und beim Neuladen des Interface die Änderungen persistiert.</w:t>
+              <w:t xml:space="preserve">Die Frage wird gespeichert und beim </w:t>
+            </w:r>
+            <w:proofErr w:type="spellStart"/>
+            <w:r>
+              <w:t>Neuladen</w:t>
+            </w:r>
+            <w:proofErr w:type="spellEnd"/>
+            <w:r>
+              <w:t xml:space="preserve"> des Interface die Änderungen persistiert.</w:t>
             </w:r>
           </w:p>
         </w:tc>
@@ -10869,8 +11273,13 @@
               <w:jc w:val="left"/>
               <w:cnfStyle w:val="000000000000" w:firstRow="0" w:lastRow="0" w:firstColumn="0" w:lastColumn="0" w:oddVBand="0" w:evenVBand="0" w:oddHBand="0" w:evenHBand="0" w:firstRowFirstColumn="0" w:firstRowLastColumn="0" w:lastRowFirstColumn="0" w:lastRowLastColumn="0"/>
             </w:pPr>
-            <w:r>
-              <w:t>MariaDB Server läuft</w:t>
+            <w:proofErr w:type="spellStart"/>
+            <w:r>
+              <w:t>MariaDB</w:t>
+            </w:r>
+            <w:proofErr w:type="spellEnd"/>
+            <w:r>
+              <w:t xml:space="preserve"> Server läuft</w:t>
             </w:r>
           </w:p>
         </w:tc>
@@ -10926,7 +11335,15 @@
               <w:cnfStyle w:val="000000000000" w:firstRow="0" w:lastRow="0" w:firstColumn="0" w:lastColumn="0" w:oddVBand="0" w:evenVBand="0" w:oddHBand="0" w:evenHBand="0" w:firstRowFirstColumn="0" w:firstRowLastColumn="0" w:lastRowFirstColumn="0" w:lastRowLastColumn="0"/>
             </w:pPr>
             <w:r>
-              <w:t>Eine Übersicht der Highscoreliste wird geladen. Neben jedem Eintrag ist ein Knopf mit welchem der Eintrag gelöscht werden kann</w:t>
+              <w:t xml:space="preserve">Eine Übersicht der </w:t>
+            </w:r>
+            <w:proofErr w:type="spellStart"/>
+            <w:r>
+              <w:t>Highscoreliste</w:t>
+            </w:r>
+            <w:proofErr w:type="spellEnd"/>
+            <w:r>
+              <w:t xml:space="preserve"> wird geladen. Neben jedem Eintrag ist ein Knopf mit welchem der Eintrag gelöscht werden kann</w:t>
             </w:r>
             <w:r>
               <w:t>, der mit «Delete» beschriftet ist</w:t>
@@ -10997,8 +11414,13 @@
               <w:jc w:val="left"/>
               <w:cnfStyle w:val="000000100000" w:firstRow="0" w:lastRow="0" w:firstColumn="0" w:lastColumn="0" w:oddVBand="0" w:evenVBand="0" w:oddHBand="1" w:evenHBand="0" w:firstRowFirstColumn="0" w:firstRowLastColumn="0" w:lastRowFirstColumn="0" w:lastRowLastColumn="0"/>
             </w:pPr>
-            <w:r>
-              <w:t>MariaDB Server läuft</w:t>
+            <w:proofErr w:type="spellStart"/>
+            <w:r>
+              <w:t>MariaDB</w:t>
+            </w:r>
+            <w:proofErr w:type="spellEnd"/>
+            <w:r>
+              <w:t xml:space="preserve"> Server läuft</w:t>
             </w:r>
           </w:p>
         </w:tc>
@@ -11045,7 +11467,15 @@
               <w:cnfStyle w:val="000000100000" w:firstRow="0" w:lastRow="0" w:firstColumn="0" w:lastColumn="0" w:oddVBand="0" w:evenVBand="0" w:oddHBand="1" w:evenHBand="0" w:firstRowFirstColumn="0" w:firstRowLastColumn="0" w:lastRowFirstColumn="0" w:lastRowLastColumn="0"/>
             </w:pPr>
             <w:r>
-              <w:t xml:space="preserve">Der Eintrag wird gelöscht und die Highscoreliste wird gespeichert; wenn man sie </w:t>
+              <w:t xml:space="preserve">Der Eintrag wird gelöscht und die </w:t>
+            </w:r>
+            <w:proofErr w:type="spellStart"/>
+            <w:r>
+              <w:t>Highscoreliste</w:t>
+            </w:r>
+            <w:proofErr w:type="spellEnd"/>
+            <w:r>
+              <w:t xml:space="preserve"> wird gespeichert; wenn man sie </w:t>
             </w:r>
             <w:r>
               <w:t xml:space="preserve">neu </w:t>
@@ -11070,7 +11500,7 @@
               <w:t>1</w:t>
             </w:r>
             <w:r>
-              <w:t>1</w:t>
+              <w:t>0</w:t>
             </w:r>
           </w:p>
         </w:tc>
@@ -11117,8 +11547,13 @@
               <w:jc w:val="left"/>
               <w:cnfStyle w:val="000000000000" w:firstRow="0" w:lastRow="0" w:firstColumn="0" w:lastColumn="0" w:oddVBand="0" w:evenVBand="0" w:oddHBand="0" w:evenHBand="0" w:firstRowFirstColumn="0" w:firstRowLastColumn="0" w:lastRowFirstColumn="0" w:lastRowLastColumn="0"/>
             </w:pPr>
-            <w:r>
-              <w:t>MariaDB Server läuft</w:t>
+            <w:proofErr w:type="spellStart"/>
+            <w:r>
+              <w:t>MariaDB</w:t>
+            </w:r>
+            <w:proofErr w:type="spellEnd"/>
+            <w:r>
+              <w:t xml:space="preserve"> Server läuft</w:t>
             </w:r>
           </w:p>
         </w:tc>
@@ -11168,7 +11603,15 @@
               <w:cnfStyle w:val="000000000000" w:firstRow="0" w:lastRow="0" w:firstColumn="0" w:lastColumn="0" w:oddVBand="0" w:evenVBand="0" w:oddHBand="0" w:evenHBand="0" w:firstRowFirstColumn="0" w:firstRowLastColumn="0" w:lastRowFirstColumn="0" w:lastRowLastColumn="0"/>
             </w:pPr>
             <w:r>
-              <w:t>Mind. 1 Spiel wird angezeigt; mit klick auf den Titel («Game played at [Datum, Zeit]») wird eine Übersicht der Runden geladen.</w:t>
+              <w:t xml:space="preserve">Mind. 1 Spiel wird angezeigt; mit </w:t>
+            </w:r>
+            <w:proofErr w:type="spellStart"/>
+            <w:r>
+              <w:t>klick</w:t>
+            </w:r>
+            <w:proofErr w:type="spellEnd"/>
+            <w:r>
+              <w:t xml:space="preserve"> auf den Titel («Game played at [Datum, Zeit]») wird eine Übersicht der Runden geladen.</w:t>
             </w:r>
           </w:p>
         </w:tc>
@@ -11187,7 +11630,10 @@
               <w:jc w:val="left"/>
             </w:pPr>
             <w:r>
-              <w:t>12</w:t>
+              <w:t>1</w:t>
+            </w:r>
+            <w:r>
+              <w:t>1</w:t>
             </w:r>
           </w:p>
         </w:tc>
@@ -11234,8 +11680,13 @@
               <w:jc w:val="left"/>
               <w:cnfStyle w:val="000000100000" w:firstRow="0" w:lastRow="0" w:firstColumn="0" w:lastColumn="0" w:oddVBand="0" w:evenVBand="0" w:oddHBand="1" w:evenHBand="0" w:firstRowFirstColumn="0" w:firstRowLastColumn="0" w:lastRowFirstColumn="0" w:lastRowLastColumn="0"/>
             </w:pPr>
-            <w:r>
-              <w:t>MariaDB Server läuft</w:t>
+            <w:proofErr w:type="spellStart"/>
+            <w:r>
+              <w:t>MariaDB</w:t>
+            </w:r>
+            <w:proofErr w:type="spellEnd"/>
+            <w:r>
+              <w:t xml:space="preserve"> Server läuft</w:t>
             </w:r>
           </w:p>
         </w:tc>
@@ -11306,37 +11757,37 @@
       <w:pPr>
         <w:pStyle w:val="berschrift1"/>
       </w:pPr>
-      <w:bookmarkStart w:id="21" w:name="_Toc35777977"/>
+      <w:bookmarkStart w:id="20" w:name="_Toc35777977"/>
       <w:r>
         <w:lastRenderedPageBreak/>
         <w:t>Entscheiden</w:t>
       </w:r>
-      <w:bookmarkEnd w:id="21"/>
+      <w:bookmarkEnd w:id="20"/>
     </w:p>
     <w:p>
       <w:pPr>
         <w:pStyle w:val="berschrift2"/>
       </w:pPr>
-      <w:bookmarkStart w:id="22" w:name="_Toc35777978"/>
+      <w:bookmarkStart w:id="21" w:name="_Toc35777978"/>
       <w:r>
         <w:t>Entscheidungsmatrix</w:t>
       </w:r>
-      <w:bookmarkEnd w:id="22"/>
+      <w:bookmarkEnd w:id="21"/>
     </w:p>
     <w:p>
       <w:pPr>
         <w:pStyle w:val="berschrift3"/>
       </w:pPr>
-      <w:bookmarkStart w:id="23" w:name="_Web-Framework_&amp;_Back-End"/>
-      <w:bookmarkStart w:id="24" w:name="_Toc35777979"/>
+      <w:bookmarkStart w:id="22" w:name="_Web-Framework_&amp;_Back-End"/>
+      <w:bookmarkStart w:id="23" w:name="_Toc35777979"/>
+      <w:bookmarkEnd w:id="22"/>
+      <w:r>
+        <w:t>Web-Framework</w:t>
+      </w:r>
+      <w:r>
+        <w:t xml:space="preserve"> &amp; Back-End</w:t>
+      </w:r>
       <w:bookmarkEnd w:id="23"/>
-      <w:r>
-        <w:t>Web-Framework</w:t>
-      </w:r>
-      <w:r>
-        <w:t xml:space="preserve"> &amp; Back-End</w:t>
-      </w:r>
-      <w:bookmarkEnd w:id="24"/>
     </w:p>
     <w:tbl>
       <w:tblPr>
@@ -11416,8 +11867,13 @@
               <w:jc w:val="left"/>
               <w:cnfStyle w:val="100000000000" w:firstRow="1" w:lastRow="0" w:firstColumn="0" w:lastColumn="0" w:oddVBand="0" w:evenVBand="0" w:oddHBand="0" w:evenHBand="0" w:firstRowFirstColumn="0" w:firstRowLastColumn="0" w:lastRowFirstColumn="0" w:lastRowLastColumn="0"/>
             </w:pPr>
-            <w:r>
-              <w:t>JavaServer Faces</w:t>
+            <w:proofErr w:type="spellStart"/>
+            <w:r>
+              <w:t>JavaServer</w:t>
+            </w:r>
+            <w:proofErr w:type="spellEnd"/>
+            <w:r>
+              <w:t xml:space="preserve"> Faces</w:t>
             </w:r>
           </w:p>
         </w:tc>
@@ -11444,7 +11900,21 @@
               <w:rPr>
                 <w:lang w:val="en-US"/>
               </w:rPr>
-              <w:t>React mit Node.js ba</w:t>
+              <w:t xml:space="preserve">React </w:t>
+            </w:r>
+            <w:proofErr w:type="spellStart"/>
+            <w:r>
+              <w:rPr>
+                <w:lang w:val="en-US"/>
+              </w:rPr>
+              <w:t>mit</w:t>
+            </w:r>
+            <w:proofErr w:type="spellEnd"/>
+            <w:r>
+              <w:rPr>
+                <w:lang w:val="en-US"/>
+              </w:rPr>
+              <w:t xml:space="preserve"> Node.js ba</w:t>
             </w:r>
             <w:r>
               <w:rPr>
@@ -11477,7 +11947,21 @@
               <w:rPr>
                 <w:lang w:val="en-US"/>
               </w:rPr>
-              <w:t>ASP.NET Core MVC mit React</w:t>
+              <w:t xml:space="preserve">ASP.NET Core MVC </w:t>
+            </w:r>
+            <w:proofErr w:type="spellStart"/>
+            <w:r>
+              <w:rPr>
+                <w:lang w:val="en-US"/>
+              </w:rPr>
+              <w:t>mit</w:t>
+            </w:r>
+            <w:proofErr w:type="spellEnd"/>
+            <w:r>
+              <w:rPr>
+                <w:lang w:val="en-US"/>
+              </w:rPr>
+              <w:t xml:space="preserve"> React</w:t>
             </w:r>
           </w:p>
         </w:tc>
@@ -12348,18 +12832,60 @@
     <w:p/>
     <w:p>
       <w:r>
-        <w:t xml:space="preserve">Hiermit ist klar ersichtlich, dass dank der Einfachheit der Programmierung und der starken Performance eines C# back-ends die Kombination dieser mit einem React Pages front-end die beste Wahl ist. Hinzu kommt der Support von tausenden modernen Bibliotheken, welche das Erstellen eines GUIs stark vereinfachen (Material UI, Bootstrap, Semantic etc.) und einer sehr aktiven </w:t>
-      </w:r>
+        <w:t>Hiermit ist klar ersichtlich, dass dank der Einfachheit der Programmierung und der starken Performance eines C# back-</w:t>
+      </w:r>
+      <w:proofErr w:type="spellStart"/>
+      <w:r>
+        <w:t>ends</w:t>
+      </w:r>
+      <w:proofErr w:type="spellEnd"/>
+      <w:r>
+        <w:t xml:space="preserve"> die Kombination dieser mit einem </w:t>
+      </w:r>
+      <w:proofErr w:type="spellStart"/>
+      <w:r>
+        <w:t>React</w:t>
+      </w:r>
+      <w:proofErr w:type="spellEnd"/>
+      <w:r>
+        <w:t xml:space="preserve"> Pages </w:t>
+      </w:r>
+      <w:proofErr w:type="spellStart"/>
+      <w:r>
+        <w:t>front</w:t>
+      </w:r>
+      <w:proofErr w:type="spellEnd"/>
+      <w:r>
+        <w:t xml:space="preserve">-end die beste Wahl ist. Hinzu kommt der Support von tausenden modernen Bibliotheken, welche das Erstellen eines GUIs stark vereinfachen (Material UI, Bootstrap, </w:t>
+      </w:r>
+      <w:proofErr w:type="spellStart"/>
+      <w:r>
+        <w:t>Semantic</w:t>
+      </w:r>
+      <w:proofErr w:type="spellEnd"/>
+      <w:r>
+        <w:t xml:space="preserve"> etc.) und einer sehr aktiven </w:t>
+      </w:r>
+      <w:proofErr w:type="spellStart"/>
       <w:r>
         <w:t>Userbase</w:t>
       </w:r>
+      <w:proofErr w:type="spellEnd"/>
       <w:r>
         <w:t xml:space="preserve"> die einem bei Problemen oder Unklarheiten helfen können.</w:t>
       </w:r>
     </w:p>
     <w:p>
       <w:r>
-        <w:t xml:space="preserve">Der Webserver ist bei React standardweise ein Node.js Server. Dies wird so beibehalten, jedoch </w:t>
+        <w:t xml:space="preserve">Der Webserver ist bei </w:t>
+      </w:r>
+      <w:proofErr w:type="spellStart"/>
+      <w:r>
+        <w:t>React</w:t>
+      </w:r>
+      <w:proofErr w:type="spellEnd"/>
+      <w:r>
+        <w:t xml:space="preserve"> standardweise ein Node.js Server. Dies wird so beibehalten, jedoch </w:t>
       </w:r>
       <w:r>
         <w:t>ist der Application Server, welcher dann auch direkt mit der Datenbank</w:t>
@@ -12396,34 +12922,66 @@
     </w:p>
     <w:p>
       <w:r>
-        <w:t>Object-relational mapping ist eine Programmiermethode mit welche</w:t>
+        <w:t xml:space="preserve">Object-relational </w:t>
+      </w:r>
+      <w:proofErr w:type="spellStart"/>
+      <w:r>
+        <w:t>mapping</w:t>
+      </w:r>
+      <w:proofErr w:type="spellEnd"/>
+      <w:r>
+        <w:t xml:space="preserve"> ist eine Programmiermethode mit welche</w:t>
       </w:r>
       <w:r>
         <w:t xml:space="preserve">r die Struktur eines Datenformats in die einer anderen konvertiert wird. Da die Struktur der Datenbanktabellen nicht 1:1 die der Klassen in C# entsprechen wird, </w:t>
       </w:r>
       <w:r>
-        <w:t>werden die Datensätze aus der Datenbank mit Dapper in C# Objekte umgewandelt. Dapper erlaubt dem Programmierer weiterhin die SQL Statements selbst zu schreiben, und übernimmt nur die Transformation in die neue Struktur. Dies hat den Vorteil, dass bei Veränderungen der Datenbank nicht wie beim EntityFramework die Datenbank von einem Tool neu analysiert werden muss und nur die SQL Statements umgeschrieben werden müssen, was bei kleinen Projekten deutlich Zeit einspart und die Effizient von diesen SQL Statements besser sein kann, als wenn sie von einem Tool generiert werden.</w:t>
+        <w:t xml:space="preserve">werden die Datensätze aus der Datenbank mit </w:t>
+      </w:r>
+      <w:proofErr w:type="spellStart"/>
+      <w:r>
+        <w:t>Dapper</w:t>
+      </w:r>
+      <w:proofErr w:type="spellEnd"/>
+      <w:r>
+        <w:t xml:space="preserve"> in C# Objekte umgewandelt. </w:t>
+      </w:r>
+      <w:proofErr w:type="spellStart"/>
+      <w:r>
+        <w:t>Dapper</w:t>
+      </w:r>
+      <w:proofErr w:type="spellEnd"/>
+      <w:r>
+        <w:t xml:space="preserve"> erlaubt dem Programmierer weiterhin die SQL Statements selbst zu schreiben, und übernimmt nur die Transformation in die neue Struktur. Dies hat den Vorteil, dass bei Veränderungen der Datenbank nicht wie beim </w:t>
+      </w:r>
+      <w:proofErr w:type="spellStart"/>
+      <w:r>
+        <w:t>EntityFramework</w:t>
+      </w:r>
+      <w:proofErr w:type="spellEnd"/>
+      <w:r>
+        <w:t xml:space="preserve"> die Datenbank von einem Tool neu analysiert werden muss und nur die SQL Statements umgeschrieben werden müssen, was bei kleinen Projekten deutlich Zeit einspart und die Effizient von diesen SQL Statements besser sein kann, als wenn sie von einem Tool generiert werden.</w:t>
       </w:r>
     </w:p>
     <w:p>
       <w:pPr>
         <w:pStyle w:val="berschrift2"/>
       </w:pPr>
-      <w:bookmarkStart w:id="25" w:name="_Toc35777980"/>
+      <w:bookmarkStart w:id="24" w:name="_Toc35777980"/>
       <w:r>
         <w:t>Entscheidungen</w:t>
       </w:r>
-      <w:bookmarkEnd w:id="25"/>
+      <w:bookmarkEnd w:id="24"/>
     </w:p>
     <w:p>
       <w:pPr>
         <w:pStyle w:val="berschrift3"/>
       </w:pPr>
-      <w:bookmarkStart w:id="26" w:name="_Toc35777981"/>
+      <w:bookmarkStart w:id="25" w:name="_Toc35777981"/>
       <w:r>
         <w:t>Dynamische Elemente der Anwendung</w:t>
       </w:r>
-      <w:bookmarkEnd w:id="26"/>
+      <w:bookmarkEnd w:id="25"/>
     </w:p>
     <w:p>
       <w:r>
@@ -12444,7 +13002,15 @@
         <w:t xml:space="preserve">Input-Validation passiert auf dem </w:t>
       </w:r>
       <w:r>
-        <w:t xml:space="preserve">front- sowie back-end weshalb dieser Teil dann vom </w:t>
+        <w:t xml:space="preserve">front- sowie </w:t>
+      </w:r>
+      <w:proofErr w:type="spellStart"/>
+      <w:r>
+        <w:t>back</w:t>
+      </w:r>
+      <w:proofErr w:type="spellEnd"/>
+      <w:r>
+        <w:t xml:space="preserve">-end weshalb dieser Teil dann vom </w:t>
       </w:r>
       <w:r>
         <w:rPr>
@@ -12499,17 +13065,25 @@
       <w:pPr>
         <w:pStyle w:val="berschrift3"/>
       </w:pPr>
-      <w:bookmarkStart w:id="27" w:name="_Dataserver"/>
-      <w:bookmarkStart w:id="28" w:name="_Toc35777982"/>
+      <w:bookmarkStart w:id="26" w:name="_Dataserver"/>
+      <w:bookmarkStart w:id="27" w:name="_Toc35777982"/>
+      <w:bookmarkEnd w:id="26"/>
+      <w:r>
+        <w:t>Dataserver</w:t>
+      </w:r>
       <w:bookmarkEnd w:id="27"/>
-      <w:r>
-        <w:t>Dataserver</w:t>
-      </w:r>
-      <w:bookmarkEnd w:id="28"/>
     </w:p>
     <w:p>
       <w:r>
-        <w:t>Als Dataserver wird die MariaDB, welche als Teil von XAMPP mitgeliefert</w:t>
+        <w:t xml:space="preserve">Als Dataserver wird die </w:t>
+      </w:r>
+      <w:proofErr w:type="spellStart"/>
+      <w:r>
+        <w:t>MariaDB</w:t>
+      </w:r>
+      <w:proofErr w:type="spellEnd"/>
+      <w:r>
+        <w:t>, welche als Teil von XAMPP mitgeliefert</w:t>
       </w:r>
       <w:r>
         <w:t xml:space="preserve"> wird</w:t>
@@ -12521,8 +13095,37 @@
         <w:t>die Operationen mit ihr werden mit SQL geschrieben</w:t>
       </w:r>
       <w:r>
-        <w:t>. MariaDB unterstützt sehr viele Datentypen und komplexe Lese- sowie Schreiboperationen die die Effizienz der Kommunikation zwischen Application Server und dem Dataserver erhöhen können. Da es in C# das MySqlConnection Framework gibt, muss keine eigene Implementation programmiert werden. Dieses Framework wird im Hintergrund die Authentifikation und Kommunikation mit dem Dataserver übernehmen und mit Dapper wird das object-relational mapping</w:t>
-      </w:r>
+        <w:t xml:space="preserve">. </w:t>
+      </w:r>
+      <w:proofErr w:type="spellStart"/>
+      <w:r>
+        <w:t>MariaDB</w:t>
+      </w:r>
+      <w:proofErr w:type="spellEnd"/>
+      <w:r>
+        <w:t xml:space="preserve"> unterstützt sehr viele Datentypen und komplexe Lese- sowie Schreiboperationen die die Effizienz der Kommunikation zwischen Application Server und dem Dataserver erhöhen können. Da es in C# das </w:t>
+      </w:r>
+      <w:proofErr w:type="spellStart"/>
+      <w:r>
+        <w:t>MySqlConnection</w:t>
+      </w:r>
+      <w:proofErr w:type="spellEnd"/>
+      <w:r>
+        <w:t xml:space="preserve"> Framework gibt, muss keine eigene Implementation programmiert werden. Dieses Framework wird im Hintergrund die Authentifikation und Kommunikation mit dem Dataserver übernehmen und mit </w:t>
+      </w:r>
+      <w:proofErr w:type="spellStart"/>
+      <w:r>
+        <w:t>Dapper</w:t>
+      </w:r>
+      <w:proofErr w:type="spellEnd"/>
+      <w:r>
+        <w:t xml:space="preserve"> wird das object-relational </w:t>
+      </w:r>
+      <w:proofErr w:type="spellStart"/>
+      <w:r>
+        <w:t>mapping</w:t>
+      </w:r>
+      <w:proofErr w:type="spellEnd"/>
       <w:r>
         <w:t xml:space="preserve"> (s. </w:t>
       </w:r>
@@ -12553,44 +13156,44 @@
       <w:pPr>
         <w:pStyle w:val="berschrift1"/>
       </w:pPr>
-      <w:bookmarkStart w:id="29" w:name="_Toc35777983"/>
+      <w:bookmarkStart w:id="28" w:name="_Toc35777983"/>
       <w:r>
         <w:lastRenderedPageBreak/>
         <w:t>Realisieren</w:t>
       </w:r>
-      <w:bookmarkEnd w:id="29"/>
+      <w:bookmarkEnd w:id="28"/>
     </w:p>
     <w:p>
       <w:pPr>
         <w:pStyle w:val="berschrift2"/>
       </w:pPr>
-      <w:bookmarkStart w:id="30" w:name="_Toc35777984"/>
+      <w:bookmarkStart w:id="29" w:name="_Toc35777984"/>
       <w:r>
         <w:t>Programm</w:t>
       </w:r>
-      <w:bookmarkEnd w:id="30"/>
+      <w:bookmarkEnd w:id="29"/>
     </w:p>
     <w:p/>
     <w:p>
       <w:pPr>
         <w:pStyle w:val="berschrift3"/>
       </w:pPr>
-      <w:bookmarkStart w:id="31" w:name="_Toc35777985"/>
+      <w:bookmarkStart w:id="30" w:name="_Toc35777985"/>
       <w:r>
         <w:t>Ideenumsetzung</w:t>
       </w:r>
-      <w:bookmarkEnd w:id="31"/>
+      <w:bookmarkEnd w:id="30"/>
     </w:p>
     <w:p/>
     <w:p>
       <w:pPr>
         <w:pStyle w:val="berschrift2"/>
       </w:pPr>
-      <w:bookmarkStart w:id="32" w:name="_Toc35777986"/>
+      <w:bookmarkStart w:id="31" w:name="_Toc35777986"/>
       <w:r>
         <w:t>GUI</w:t>
       </w:r>
-      <w:bookmarkEnd w:id="32"/>
+      <w:bookmarkEnd w:id="31"/>
     </w:p>
     <w:p/>
     <w:p>
@@ -12612,22 +13215,22 @@
       <w:pPr>
         <w:pStyle w:val="berschrift1"/>
       </w:pPr>
-      <w:bookmarkStart w:id="33" w:name="_Toc35777987"/>
+      <w:bookmarkStart w:id="32" w:name="_Toc35777987"/>
       <w:r>
         <w:lastRenderedPageBreak/>
         <w:t>Kontrollieren</w:t>
       </w:r>
-      <w:bookmarkEnd w:id="33"/>
+      <w:bookmarkEnd w:id="32"/>
     </w:p>
     <w:p>
       <w:pPr>
         <w:pStyle w:val="berschrift2"/>
       </w:pPr>
-      <w:bookmarkStart w:id="34" w:name="_Toc35777988"/>
+      <w:bookmarkStart w:id="33" w:name="_Toc35777988"/>
       <w:r>
         <w:t>Testprotokoll</w:t>
       </w:r>
-      <w:bookmarkEnd w:id="34"/>
+      <w:bookmarkEnd w:id="33"/>
     </w:p>
     <w:p>
       <w:r>
@@ -12653,12 +13256,12 @@
         <w:tblLook w:val="0420" w:firstRow="1" w:lastRow="0" w:firstColumn="0" w:lastColumn="0" w:noHBand="0" w:noVBand="1"/>
       </w:tblPr>
       <w:tblGrid>
-        <w:gridCol w:w="1742"/>
-        <w:gridCol w:w="1742"/>
-        <w:gridCol w:w="1743"/>
-        <w:gridCol w:w="1743"/>
-        <w:gridCol w:w="1743"/>
-        <w:gridCol w:w="1743"/>
+        <w:gridCol w:w="1669"/>
+        <w:gridCol w:w="1220"/>
+        <w:gridCol w:w="1988"/>
+        <w:gridCol w:w="1493"/>
+        <w:gridCol w:w="972"/>
+        <w:gridCol w:w="1464"/>
       </w:tblGrid>
       <w:tr>
         <w:trPr>
@@ -12666,17 +13269,20 @@
         </w:trPr>
         <w:tc>
           <w:tcPr>
-            <w:tcW w:w="1742" w:type="dxa"/>
-          </w:tcPr>
-          <w:p>
-            <w:r>
-              <w:t>Nr.</w:t>
-            </w:r>
-          </w:p>
-        </w:tc>
-        <w:tc>
-          <w:tcPr>
-            <w:tcW w:w="1742" w:type="dxa"/>
+            <w:tcW w:w="0" w:type="auto"/>
+          </w:tcPr>
+          <w:p>
+            <w:r>
+              <w:t>Testfallnumme</w:t>
+            </w:r>
+            <w:r>
+              <w:t>r</w:t>
+            </w:r>
+          </w:p>
+        </w:tc>
+        <w:tc>
+          <w:tcPr>
+            <w:tcW w:w="0" w:type="auto"/>
           </w:tcPr>
           <w:p>
             <w:r>
@@ -12686,7 +13292,7 @@
         </w:tc>
         <w:tc>
           <w:tcPr>
-            <w:tcW w:w="1743" w:type="dxa"/>
+            <w:tcW w:w="0" w:type="auto"/>
           </w:tcPr>
           <w:p>
             <w:r>
@@ -12696,7 +13302,7 @@
         </w:tc>
         <w:tc>
           <w:tcPr>
-            <w:tcW w:w="1743" w:type="dxa"/>
+            <w:tcW w:w="0" w:type="auto"/>
           </w:tcPr>
           <w:p>
             <w:r>
@@ -12706,7 +13312,7 @@
         </w:tc>
         <w:tc>
           <w:tcPr>
-            <w:tcW w:w="1743" w:type="dxa"/>
+            <w:tcW w:w="0" w:type="auto"/>
           </w:tcPr>
           <w:p>
             <w:r>
@@ -12716,7 +13322,7 @@
         </w:tc>
         <w:tc>
           <w:tcPr>
-            <w:tcW w:w="1743" w:type="dxa"/>
+            <w:tcW w:w="0" w:type="auto"/>
           </w:tcPr>
           <w:p>
             <w:r>
@@ -12731,7 +13337,7 @@
         </w:trPr>
         <w:tc>
           <w:tcPr>
-            <w:tcW w:w="1742" w:type="dxa"/>
+            <w:tcW w:w="0" w:type="auto"/>
           </w:tcPr>
           <w:p>
             <w:r>
@@ -12741,39 +13347,55 @@
         </w:tc>
         <w:tc>
           <w:tcPr>
-            <w:tcW w:w="1742" w:type="dxa"/>
+            <w:tcW w:w="0" w:type="auto"/>
+          </w:tcPr>
+          <w:p>
+            <w:r>
+              <w:t>23.03.2020</w:t>
+            </w:r>
+          </w:p>
+        </w:tc>
+        <w:tc>
+          <w:tcPr>
+            <w:tcW w:w="0" w:type="auto"/>
+          </w:tcPr>
+          <w:p>
+            <w:r>
+              <w:t>RaviAnand Mohabir</w:t>
+            </w:r>
+          </w:p>
+        </w:tc>
+        <w:tc>
+          <w:tcPr>
+            <w:tcW w:w="0" w:type="auto"/>
           </w:tcPr>
           <w:p/>
         </w:tc>
         <w:tc>
           <w:tcPr>
-            <w:tcW w:w="1743" w:type="dxa"/>
-          </w:tcPr>
-          <w:p/>
-        </w:tc>
-        <w:tc>
-          <w:tcPr>
-            <w:tcW w:w="1743" w:type="dxa"/>
-          </w:tcPr>
-          <w:p/>
-        </w:tc>
-        <w:tc>
-          <w:tcPr>
-            <w:tcW w:w="1743" w:type="dxa"/>
-          </w:tcPr>
-          <w:p/>
-        </w:tc>
-        <w:tc>
-          <w:tcPr>
-            <w:tcW w:w="1743" w:type="dxa"/>
-          </w:tcPr>
-          <w:p/>
+            <w:tcW w:w="0" w:type="auto"/>
+          </w:tcPr>
+          <w:p>
+            <w:r>
+              <w:t>OK</w:t>
+            </w:r>
+          </w:p>
+        </w:tc>
+        <w:tc>
+          <w:tcPr>
+            <w:tcW w:w="0" w:type="auto"/>
+          </w:tcPr>
+          <w:p>
+            <w:r>
+              <w:t>RaviAnand M.</w:t>
+            </w:r>
+          </w:p>
         </w:tc>
       </w:tr>
       <w:tr>
         <w:tc>
           <w:tcPr>
-            <w:tcW w:w="1742" w:type="dxa"/>
+            <w:tcW w:w="0" w:type="auto"/>
           </w:tcPr>
           <w:p>
             <w:r>
@@ -12783,33 +13405,586 @@
         </w:tc>
         <w:tc>
           <w:tcPr>
-            <w:tcW w:w="1742" w:type="dxa"/>
+            <w:tcW w:w="0" w:type="auto"/>
+          </w:tcPr>
+          <w:p>
+            <w:r>
+              <w:t>23.03.2020</w:t>
+            </w:r>
+          </w:p>
+        </w:tc>
+        <w:tc>
+          <w:tcPr>
+            <w:tcW w:w="0" w:type="auto"/>
+          </w:tcPr>
+          <w:p>
+            <w:r>
+              <w:t>RaviAnand Mohabir</w:t>
+            </w:r>
+          </w:p>
+        </w:tc>
+        <w:tc>
+          <w:tcPr>
+            <w:tcW w:w="0" w:type="auto"/>
           </w:tcPr>
           <w:p/>
         </w:tc>
         <w:tc>
           <w:tcPr>
-            <w:tcW w:w="1743" w:type="dxa"/>
+            <w:tcW w:w="0" w:type="auto"/>
+          </w:tcPr>
+          <w:p>
+            <w:r>
+              <w:t>OK</w:t>
+            </w:r>
+          </w:p>
+        </w:tc>
+        <w:tc>
+          <w:tcPr>
+            <w:tcW w:w="0" w:type="auto"/>
+          </w:tcPr>
+          <w:p>
+            <w:r>
+              <w:t>RaviAnand M.</w:t>
+            </w:r>
+          </w:p>
+        </w:tc>
+      </w:tr>
+      <w:tr>
+        <w:trPr>
+          <w:cnfStyle w:val="000000100000" w:firstRow="0" w:lastRow="0" w:firstColumn="0" w:lastColumn="0" w:oddVBand="0" w:evenVBand="0" w:oddHBand="1" w:evenHBand="0" w:firstRowFirstColumn="0" w:firstRowLastColumn="0" w:lastRowFirstColumn="0" w:lastRowLastColumn="0"/>
+        </w:trPr>
+        <w:tc>
+          <w:tcPr>
+            <w:tcW w:w="0" w:type="auto"/>
+          </w:tcPr>
+          <w:p>
+            <w:r>
+              <w:t>3</w:t>
+            </w:r>
+          </w:p>
+        </w:tc>
+        <w:tc>
+          <w:tcPr>
+            <w:tcW w:w="0" w:type="auto"/>
+          </w:tcPr>
+          <w:p>
+            <w:r>
+              <w:t>23.03.2020</w:t>
+            </w:r>
+          </w:p>
+        </w:tc>
+        <w:tc>
+          <w:tcPr>
+            <w:tcW w:w="0" w:type="auto"/>
+          </w:tcPr>
+          <w:p>
+            <w:r>
+              <w:t>RaviAnand Mohabir</w:t>
+            </w:r>
+          </w:p>
+        </w:tc>
+        <w:tc>
+          <w:tcPr>
+            <w:tcW w:w="0" w:type="auto"/>
           </w:tcPr>
           <w:p/>
         </w:tc>
         <w:tc>
           <w:tcPr>
-            <w:tcW w:w="1743" w:type="dxa"/>
+            <w:tcW w:w="0" w:type="auto"/>
+          </w:tcPr>
+          <w:p>
+            <w:r>
+              <w:t>OK</w:t>
+            </w:r>
+          </w:p>
+        </w:tc>
+        <w:tc>
+          <w:tcPr>
+            <w:tcW w:w="0" w:type="auto"/>
+          </w:tcPr>
+          <w:p>
+            <w:r>
+              <w:t>RaviAnand M.</w:t>
+            </w:r>
+          </w:p>
+        </w:tc>
+      </w:tr>
+      <w:tr>
+        <w:tc>
+          <w:tcPr>
+            <w:tcW w:w="0" w:type="auto"/>
+          </w:tcPr>
+          <w:p>
+            <w:r>
+              <w:t>4</w:t>
+            </w:r>
+          </w:p>
+        </w:tc>
+        <w:tc>
+          <w:tcPr>
+            <w:tcW w:w="0" w:type="auto"/>
+          </w:tcPr>
+          <w:p>
+            <w:r>
+              <w:t>23.03.2020</w:t>
+            </w:r>
+          </w:p>
+        </w:tc>
+        <w:tc>
+          <w:tcPr>
+            <w:tcW w:w="0" w:type="auto"/>
+          </w:tcPr>
+          <w:p>
+            <w:r>
+              <w:t>RaviAnand Mohabir</w:t>
+            </w:r>
+          </w:p>
+        </w:tc>
+        <w:tc>
+          <w:tcPr>
+            <w:tcW w:w="0" w:type="auto"/>
           </w:tcPr>
           <w:p/>
         </w:tc>
         <w:tc>
           <w:tcPr>
-            <w:tcW w:w="1743" w:type="dxa"/>
+            <w:tcW w:w="0" w:type="auto"/>
+          </w:tcPr>
+          <w:p>
+            <w:r>
+              <w:t>OK</w:t>
+            </w:r>
+          </w:p>
+        </w:tc>
+        <w:tc>
+          <w:tcPr>
+            <w:tcW w:w="0" w:type="auto"/>
+          </w:tcPr>
+          <w:p>
+            <w:r>
+              <w:t>RaviAnand M.</w:t>
+            </w:r>
+          </w:p>
+        </w:tc>
+      </w:tr>
+      <w:tr>
+        <w:trPr>
+          <w:cnfStyle w:val="000000100000" w:firstRow="0" w:lastRow="0" w:firstColumn="0" w:lastColumn="0" w:oddVBand="0" w:evenVBand="0" w:oddHBand="1" w:evenHBand="0" w:firstRowFirstColumn="0" w:firstRowLastColumn="0" w:lastRowFirstColumn="0" w:lastRowLastColumn="0"/>
+        </w:trPr>
+        <w:tc>
+          <w:tcPr>
+            <w:tcW w:w="0" w:type="auto"/>
+          </w:tcPr>
+          <w:p>
+            <w:r>
+              <w:t>5</w:t>
+            </w:r>
+          </w:p>
+        </w:tc>
+        <w:tc>
+          <w:tcPr>
+            <w:tcW w:w="0" w:type="auto"/>
+          </w:tcPr>
+          <w:p>
+            <w:r>
+              <w:t>23.03.2020</w:t>
+            </w:r>
+          </w:p>
+        </w:tc>
+        <w:tc>
+          <w:tcPr>
+            <w:tcW w:w="0" w:type="auto"/>
+          </w:tcPr>
+          <w:p>
+            <w:r>
+              <w:t>RaviAnand Mohabir</w:t>
+            </w:r>
+          </w:p>
+        </w:tc>
+        <w:tc>
+          <w:tcPr>
+            <w:tcW w:w="0" w:type="auto"/>
           </w:tcPr>
           <w:p/>
         </w:tc>
         <w:tc>
           <w:tcPr>
-            <w:tcW w:w="1743" w:type="dxa"/>
+            <w:tcW w:w="0" w:type="auto"/>
+          </w:tcPr>
+          <w:p>
+            <w:r>
+              <w:t>OK</w:t>
+            </w:r>
+          </w:p>
+        </w:tc>
+        <w:tc>
+          <w:tcPr>
+            <w:tcW w:w="0" w:type="auto"/>
+          </w:tcPr>
+          <w:p>
+            <w:r>
+              <w:t>RaviAnand M.</w:t>
+            </w:r>
+          </w:p>
+        </w:tc>
+      </w:tr>
+      <w:tr>
+        <w:tc>
+          <w:tcPr>
+            <w:tcW w:w="0" w:type="auto"/>
+          </w:tcPr>
+          <w:p>
+            <w:r>
+              <w:t>6</w:t>
+            </w:r>
+          </w:p>
+        </w:tc>
+        <w:tc>
+          <w:tcPr>
+            <w:tcW w:w="0" w:type="auto"/>
+          </w:tcPr>
+          <w:p>
+            <w:r>
+              <w:t>23.03.2020</w:t>
+            </w:r>
+          </w:p>
+        </w:tc>
+        <w:tc>
+          <w:tcPr>
+            <w:tcW w:w="0" w:type="auto"/>
+          </w:tcPr>
+          <w:p>
+            <w:r>
+              <w:t>RaviAnand Mohabir</w:t>
+            </w:r>
+          </w:p>
+        </w:tc>
+        <w:tc>
+          <w:tcPr>
+            <w:tcW w:w="0" w:type="auto"/>
           </w:tcPr>
           <w:p/>
+        </w:tc>
+        <w:tc>
+          <w:tcPr>
+            <w:tcW w:w="0" w:type="auto"/>
+          </w:tcPr>
+          <w:p>
+            <w:r>
+              <w:t>OK</w:t>
+            </w:r>
+          </w:p>
+        </w:tc>
+        <w:tc>
+          <w:tcPr>
+            <w:tcW w:w="0" w:type="auto"/>
+          </w:tcPr>
+          <w:p>
+            <w:r>
+              <w:t>RaviAnand M.</w:t>
+            </w:r>
+          </w:p>
+        </w:tc>
+      </w:tr>
+      <w:tr>
+        <w:trPr>
+          <w:cnfStyle w:val="000000100000" w:firstRow="0" w:lastRow="0" w:firstColumn="0" w:lastColumn="0" w:oddVBand="0" w:evenVBand="0" w:oddHBand="1" w:evenHBand="0" w:firstRowFirstColumn="0" w:firstRowLastColumn="0" w:lastRowFirstColumn="0" w:lastRowLastColumn="0"/>
+        </w:trPr>
+        <w:tc>
+          <w:tcPr>
+            <w:tcW w:w="0" w:type="auto"/>
+          </w:tcPr>
+          <w:p>
+            <w:r>
+              <w:t>7</w:t>
+            </w:r>
+          </w:p>
+        </w:tc>
+        <w:tc>
+          <w:tcPr>
+            <w:tcW w:w="0" w:type="auto"/>
+          </w:tcPr>
+          <w:p>
+            <w:r>
+              <w:t>23.03.2020</w:t>
+            </w:r>
+          </w:p>
+        </w:tc>
+        <w:tc>
+          <w:tcPr>
+            <w:tcW w:w="0" w:type="auto"/>
+          </w:tcPr>
+          <w:p>
+            <w:r>
+              <w:t>RaviAnand Mohabir</w:t>
+            </w:r>
+          </w:p>
+        </w:tc>
+        <w:tc>
+          <w:tcPr>
+            <w:tcW w:w="0" w:type="auto"/>
+          </w:tcPr>
+          <w:p/>
+        </w:tc>
+        <w:tc>
+          <w:tcPr>
+            <w:tcW w:w="0" w:type="auto"/>
+          </w:tcPr>
+          <w:p>
+            <w:r>
+              <w:t>OK</w:t>
+            </w:r>
+          </w:p>
+        </w:tc>
+        <w:tc>
+          <w:tcPr>
+            <w:tcW w:w="0" w:type="auto"/>
+          </w:tcPr>
+          <w:p>
+            <w:r>
+              <w:t>RaviAnand M.</w:t>
+            </w:r>
+          </w:p>
+        </w:tc>
+      </w:tr>
+      <w:tr>
+        <w:tc>
+          <w:tcPr>
+            <w:tcW w:w="0" w:type="auto"/>
+          </w:tcPr>
+          <w:p>
+            <w:r>
+              <w:t>8</w:t>
+            </w:r>
+          </w:p>
+        </w:tc>
+        <w:tc>
+          <w:tcPr>
+            <w:tcW w:w="0" w:type="auto"/>
+          </w:tcPr>
+          <w:p>
+            <w:r>
+              <w:t>23.03.2020</w:t>
+            </w:r>
+          </w:p>
+        </w:tc>
+        <w:tc>
+          <w:tcPr>
+            <w:tcW w:w="0" w:type="auto"/>
+          </w:tcPr>
+          <w:p>
+            <w:r>
+              <w:t>RaviAnand Mohabir</w:t>
+            </w:r>
+          </w:p>
+        </w:tc>
+        <w:tc>
+          <w:tcPr>
+            <w:tcW w:w="0" w:type="auto"/>
+          </w:tcPr>
+          <w:p/>
+        </w:tc>
+        <w:tc>
+          <w:tcPr>
+            <w:tcW w:w="0" w:type="auto"/>
+          </w:tcPr>
+          <w:p>
+            <w:r>
+              <w:t>OK</w:t>
+            </w:r>
+          </w:p>
+        </w:tc>
+        <w:tc>
+          <w:tcPr>
+            <w:tcW w:w="0" w:type="auto"/>
+          </w:tcPr>
+          <w:p>
+            <w:r>
+              <w:t>RaviAnand M.</w:t>
+            </w:r>
+          </w:p>
+        </w:tc>
+      </w:tr>
+      <w:tr>
+        <w:trPr>
+          <w:cnfStyle w:val="000000100000" w:firstRow="0" w:lastRow="0" w:firstColumn="0" w:lastColumn="0" w:oddVBand="0" w:evenVBand="0" w:oddHBand="1" w:evenHBand="0" w:firstRowFirstColumn="0" w:firstRowLastColumn="0" w:lastRowFirstColumn="0" w:lastRowLastColumn="0"/>
+        </w:trPr>
+        <w:tc>
+          <w:tcPr>
+            <w:tcW w:w="0" w:type="auto"/>
+          </w:tcPr>
+          <w:p>
+            <w:r>
+              <w:t>9</w:t>
+            </w:r>
+          </w:p>
+        </w:tc>
+        <w:tc>
+          <w:tcPr>
+            <w:tcW w:w="0" w:type="auto"/>
+          </w:tcPr>
+          <w:p>
+            <w:r>
+              <w:t>23.03.2020</w:t>
+            </w:r>
+          </w:p>
+        </w:tc>
+        <w:tc>
+          <w:tcPr>
+            <w:tcW w:w="0" w:type="auto"/>
+          </w:tcPr>
+          <w:p>
+            <w:r>
+              <w:t>RaviAnand Mohabir</w:t>
+            </w:r>
+          </w:p>
+        </w:tc>
+        <w:tc>
+          <w:tcPr>
+            <w:tcW w:w="0" w:type="auto"/>
+          </w:tcPr>
+          <w:p/>
+        </w:tc>
+        <w:tc>
+          <w:tcPr>
+            <w:tcW w:w="0" w:type="auto"/>
+          </w:tcPr>
+          <w:p>
+            <w:r>
+              <w:t>OK</w:t>
+            </w:r>
+          </w:p>
+        </w:tc>
+        <w:tc>
+          <w:tcPr>
+            <w:tcW w:w="0" w:type="auto"/>
+          </w:tcPr>
+          <w:p>
+            <w:r>
+              <w:t>RaviAnand M.</w:t>
+            </w:r>
+          </w:p>
+        </w:tc>
+      </w:tr>
+      <w:tr>
+        <w:tc>
+          <w:tcPr>
+            <w:tcW w:w="0" w:type="auto"/>
+          </w:tcPr>
+          <w:p>
+            <w:r>
+              <w:t>10</w:t>
+            </w:r>
+          </w:p>
+        </w:tc>
+        <w:tc>
+          <w:tcPr>
+            <w:tcW w:w="0" w:type="auto"/>
+          </w:tcPr>
+          <w:p>
+            <w:r>
+              <w:t>23.03.2020</w:t>
+            </w:r>
+          </w:p>
+        </w:tc>
+        <w:tc>
+          <w:tcPr>
+            <w:tcW w:w="0" w:type="auto"/>
+          </w:tcPr>
+          <w:p>
+            <w:r>
+              <w:t>RaviAnand Mohabir</w:t>
+            </w:r>
+          </w:p>
+        </w:tc>
+        <w:tc>
+          <w:tcPr>
+            <w:tcW w:w="0" w:type="auto"/>
+          </w:tcPr>
+          <w:p/>
+        </w:tc>
+        <w:tc>
+          <w:tcPr>
+            <w:tcW w:w="0" w:type="auto"/>
+          </w:tcPr>
+          <w:p>
+            <w:r>
+              <w:t>OK</w:t>
+            </w:r>
+          </w:p>
+        </w:tc>
+        <w:tc>
+          <w:tcPr>
+            <w:tcW w:w="0" w:type="auto"/>
+          </w:tcPr>
+          <w:p>
+            <w:r>
+              <w:t>RaviAnand M.</w:t>
+            </w:r>
+          </w:p>
+        </w:tc>
+      </w:tr>
+      <w:tr>
+        <w:trPr>
+          <w:cnfStyle w:val="000000100000" w:firstRow="0" w:lastRow="0" w:firstColumn="0" w:lastColumn="0" w:oddVBand="0" w:evenVBand="0" w:oddHBand="1" w:evenHBand="0" w:firstRowFirstColumn="0" w:firstRowLastColumn="0" w:lastRowFirstColumn="0" w:lastRowLastColumn="0"/>
+        </w:trPr>
+        <w:tc>
+          <w:tcPr>
+            <w:tcW w:w="0" w:type="auto"/>
+          </w:tcPr>
+          <w:p>
+            <w:r>
+              <w:t>11</w:t>
+            </w:r>
+          </w:p>
+        </w:tc>
+        <w:tc>
+          <w:tcPr>
+            <w:tcW w:w="0" w:type="auto"/>
+          </w:tcPr>
+          <w:p>
+            <w:r>
+              <w:t>23.03.2020</w:t>
+            </w:r>
+          </w:p>
+        </w:tc>
+        <w:tc>
+          <w:tcPr>
+            <w:tcW w:w="0" w:type="auto"/>
+          </w:tcPr>
+          <w:p>
+            <w:r>
+              <w:t>RaviAnand Mohabir</w:t>
+            </w:r>
+          </w:p>
+        </w:tc>
+        <w:tc>
+          <w:tcPr>
+            <w:tcW w:w="0" w:type="auto"/>
+          </w:tcPr>
+          <w:p/>
+        </w:tc>
+        <w:tc>
+          <w:tcPr>
+            <w:tcW w:w="0" w:type="auto"/>
+          </w:tcPr>
+          <w:p>
+            <w:r>
+              <w:t>OK</w:t>
+            </w:r>
+          </w:p>
+        </w:tc>
+        <w:tc>
+          <w:tcPr>
+            <w:tcW w:w="0" w:type="auto"/>
+          </w:tcPr>
+          <w:p>
+            <w:r>
+              <w:t>RaviAnand M.</w:t>
+            </w:r>
+          </w:p>
         </w:tc>
       </w:tr>
     </w:tbl>
@@ -12833,14 +14008,88 @@
       <w:pPr>
         <w:pStyle w:val="berschrift2"/>
       </w:pPr>
-      <w:bookmarkStart w:id="35" w:name="_Toc35777989"/>
+      <w:bookmarkStart w:id="34" w:name="_Toc35777989"/>
       <w:r>
         <w:lastRenderedPageBreak/>
-        <w:t>Integrationstest (Selenium)</w:t>
-      </w:r>
+        <w:t>Funktionstest (Unit-Test)</w:t>
+      </w:r>
+    </w:p>
+    <w:p>
+      <w:bookmarkStart w:id="35" w:name="_GoBack"/>
       <w:bookmarkEnd w:id="35"/>
     </w:p>
-    <w:p/>
+    <w:p>
+      <w:pPr>
+        <w:pStyle w:val="berschrift2"/>
+      </w:pPr>
+      <w:r>
+        <w:t>Integrationstest (</w:t>
+      </w:r>
+      <w:proofErr w:type="spellStart"/>
+      <w:r>
+        <w:t>Selenium</w:t>
+      </w:r>
+      <w:proofErr w:type="spellEnd"/>
+      <w:r>
+        <w:t>)</w:t>
+      </w:r>
+      <w:bookmarkEnd w:id="34"/>
+    </w:p>
+    <w:p>
+      <w:r>
+        <w:t xml:space="preserve">Mit </w:t>
+      </w:r>
+      <w:proofErr w:type="spellStart"/>
+      <w:r>
+        <w:t>Selenium</w:t>
+      </w:r>
+      <w:proofErr w:type="spellEnd"/>
+      <w:r>
+        <w:t xml:space="preserve"> wurden alle Testfälle im selben Testprojekt, wie die Unit-Tests, einprogrammiert, und durchgeführt. Im Stil von TDD wurde jeder Testfall durchgeführt, und dann Änderungen am Projekt vorgenommen bis Issues behoben werden konnten. Diese Issues wurden auch auf dem GitHub Projekt verfolgt und nacheinander durchgearbeitet. </w:t>
+      </w:r>
+    </w:p>
+    <w:p>
+      <w:r>
+        <w:rPr>
+          <w:noProof/>
+        </w:rPr>
+        <w:drawing>
+          <wp:inline distT="0" distB="0" distL="0" distR="0" wp14:anchorId="394B5368" wp14:editId="38F9DEA5">
+            <wp:extent cx="3354910" cy="3498850"/>
+            <wp:effectExtent l="0" t="0" r="0" b="6350"/>
+            <wp:docPr id="11" name="Grafik 11"/>
+            <wp:cNvGraphicFramePr>
+              <a:graphicFrameLocks xmlns:a="http://schemas.openxmlformats.org/drawingml/2006/main" noChangeAspect="1"/>
+            </wp:cNvGraphicFramePr>
+            <a:graphic xmlns:a="http://schemas.openxmlformats.org/drawingml/2006/main">
+              <a:graphicData uri="http://schemas.openxmlformats.org/drawingml/2006/picture">
+                <pic:pic xmlns:pic="http://schemas.openxmlformats.org/drawingml/2006/picture">
+                  <pic:nvPicPr>
+                    <pic:cNvPr id="1" name=""/>
+                    <pic:cNvPicPr/>
+                  </pic:nvPicPr>
+                  <pic:blipFill>
+                    <a:blip r:embed="rId24"/>
+                    <a:stretch>
+                      <a:fillRect/>
+                    </a:stretch>
+                  </pic:blipFill>
+                  <pic:spPr>
+                    <a:xfrm>
+                      <a:off x="0" y="0"/>
+                      <a:ext cx="3361504" cy="3505727"/>
+                    </a:xfrm>
+                    <a:prstGeom prst="rect">
+                      <a:avLst/>
+                    </a:prstGeom>
+                  </pic:spPr>
+                </pic:pic>
+              </a:graphicData>
+            </a:graphic>
+          </wp:inline>
+        </w:drawing>
+      </w:r>
+    </w:p>
     <w:p>
       <w:pPr>
         <w:pStyle w:val="berschrift2"/>
@@ -13265,6 +14514,7 @@
         <w:dataBinding w:prefixMappings="xmlns:ns0='http://purl.org/dc/elements/1.1/' xmlns:ns1='http://schemas.openxmlformats.org/package/2006/metadata/core-properties' " w:xpath="/ns1:coreProperties[1]/ns0:title[1]" w:storeItemID="{6C3C8BC8-F283-45AE-878A-BAB7291924A1}"/>
         <w:text/>
       </w:sdtPr>
+      <w:sdtEndPr/>
       <w:sdtContent>
         <w:r>
           <w:rPr>
@@ -13292,6 +14542,7 @@
         <w:dataBinding w:prefixMappings="xmlns:ns0='http://purl.org/dc/elements/1.1/' xmlns:ns1='http://schemas.openxmlformats.org/package/2006/metadata/core-properties' " w:xpath="/ns1:coreProperties[1]/ns0:creator[1]" w:storeItemID="{6C3C8BC8-F283-45AE-878A-BAB7291924A1}"/>
         <w:text/>
       </w:sdtPr>
+      <w:sdtEndPr/>
       <w:sdtContent>
         <w:r>
           <w:rPr>
@@ -13334,6 +14585,7 @@
         <w:dataBinding w:prefixMappings="xmlns:ns0='http://purl.org/dc/elements/1.1/' xmlns:ns1='http://schemas.openxmlformats.org/package/2006/metadata/core-properties' " w:xpath="/ns1:coreProperties[1]/ns0:title[1]" w:storeItemID="{6C3C8BC8-F283-45AE-878A-BAB7291924A1}"/>
         <w:text/>
       </w:sdtPr>
+      <w:sdtEndPr/>
       <w:sdtContent>
         <w:r>
           <w:rPr>
@@ -13364,6 +14616,7 @@
         <w:dataBinding w:prefixMappings="xmlns:ns0='http://purl.org/dc/elements/1.1/' xmlns:ns1='http://schemas.openxmlformats.org/package/2006/metadata/core-properties' " w:xpath="/ns1:coreProperties[1]/ns0:creator[1]" w:storeItemID="{6C3C8BC8-F283-45AE-878A-BAB7291924A1}"/>
         <w:text/>
       </w:sdtPr>
+      <w:sdtEndPr/>
       <w:sdtContent>
         <w:r>
           <w:rPr>
@@ -14997,6 +16250,7 @@
     <w:rsid w:val="0010115E"/>
     <w:rsid w:val="001101D1"/>
     <w:rsid w:val="00184DDE"/>
+    <w:rsid w:val="00275F8E"/>
     <w:rsid w:val="002820B3"/>
     <w:rsid w:val="00481B33"/>
     <w:rsid w:val="006032A2"/>

</xml_diff>